<commit_message>
abstract and research by mustafa mufeed
</commit_message>
<xml_diff>
--- a/docs/Final-Report-Template.docx
+++ b/docs/Final-Report-Template.docx
@@ -869,13 +869,23 @@
                     <w:szCs w:val="36"/>
                   </w:rPr>
                 </w:pPr>
+                <w:proofErr w:type="spellStart"/>
                 <w:r>
                   <w:rPr>
                     <w:rFonts w:ascii="Times New Roman" w:hAnsi="Times New Roman" w:cs="Times New Roman"/>
                     <w:sz w:val="32"/>
                     <w:szCs w:val="36"/>
                   </w:rPr>
-                  <w:t xml:space="preserve">Abeer </w:t>
+                  <w:t>Abeer</w:t>
+                </w:r>
+                <w:proofErr w:type="spellEnd"/>
+                <w:r>
+                  <w:rPr>
+                    <w:rFonts w:ascii="Times New Roman" w:hAnsi="Times New Roman" w:cs="Times New Roman"/>
+                    <w:sz w:val="32"/>
+                    <w:szCs w:val="36"/>
+                  </w:rPr>
+                  <w:t xml:space="preserve"> </w:t>
                 </w:r>
                 <w:r>
                   <w:rPr>
@@ -1067,28 +1077,285 @@
         </w:p>
         <w:p>
           <w:pPr>
-            <w:ind w:firstLine="720"/>
+            <w:rPr>
+              <w:rFonts w:asciiTheme="majorHAnsi" w:hAnsiTheme="majorHAnsi"/>
+            </w:rPr>
+          </w:pPr>
+          <w:r>
+            <w:rPr>
+              <w:rFonts w:asciiTheme="majorHAnsi" w:hAnsiTheme="majorHAnsi"/>
+            </w:rPr>
+            <w:t xml:space="preserve">The report </w:t>
+          </w:r>
+          <w:r>
+            <w:rPr>
+              <w:rFonts w:asciiTheme="majorHAnsi" w:hAnsiTheme="majorHAnsi"/>
+            </w:rPr>
+            <w:t>explains</w:t>
+          </w:r>
+          <w:r>
+            <w:rPr>
+              <w:rFonts w:asciiTheme="majorHAnsi" w:hAnsiTheme="majorHAnsi"/>
+            </w:rPr>
+            <w:t xml:space="preserve"> how Wehrmacht Team Designed and implemented the Scrabble game and the programming languages/ technologies used as well as the implementation of the game Graphical user interface tools and the testing and training that was done to the agent that would be used for the upcoming competition with the other team in the Machine Intelligence course</w:t>
+          </w:r>
+          <w:r>
+            <w:rPr>
+              <w:rFonts w:asciiTheme="majorHAnsi" w:hAnsiTheme="majorHAnsi"/>
+            </w:rPr>
+            <w:t>.</w:t>
+          </w:r>
+        </w:p>
+        <w:p>
+          <w:pPr>
+            <w:rPr>
+              <w:rFonts w:asciiTheme="majorHAnsi" w:eastAsiaTheme="majorEastAsia" w:hAnsiTheme="majorHAnsi" w:cstheme="majorBidi"/>
+              <w:spacing w:val="5"/>
+              <w:kern w:val="28"/>
+              <w:lang w:eastAsia="en-US"/>
+            </w:rPr>
+          </w:pPr>
+          <w:bookmarkStart w:id="1" w:name="_GoBack"/>
+          <w:r>
+            <w:rPr>
+              <w:rFonts w:asciiTheme="majorHAnsi" w:eastAsiaTheme="majorEastAsia" w:hAnsiTheme="majorHAnsi" w:cstheme="majorBidi"/>
+              <w:spacing w:val="5"/>
+              <w:kern w:val="28"/>
+              <w:lang w:eastAsia="en-US"/>
+            </w:rPr>
+            <w:t xml:space="preserve">In the first section we </w:t>
+          </w:r>
+          <w:r>
+            <w:rPr>
+              <w:rFonts w:asciiTheme="majorHAnsi" w:eastAsiaTheme="majorEastAsia" w:hAnsiTheme="majorHAnsi" w:cstheme="majorBidi"/>
+              <w:spacing w:val="5"/>
+              <w:kern w:val="28"/>
+              <w:lang w:eastAsia="en-US"/>
+            </w:rPr>
+            <w:t>introduce what is the history of the scrabble game and the basic game rules, in order to build the main idea on how the work follow went through the project and the reasons for choosing the mentioned algorithms for Agent implementation.</w:t>
+          </w:r>
+          <w:r>
+            <w:rPr>
+              <w:rFonts w:asciiTheme="majorHAnsi" w:eastAsiaTheme="majorEastAsia" w:hAnsiTheme="majorHAnsi" w:cstheme="majorBidi"/>
+              <w:spacing w:val="5"/>
+              <w:kern w:val="28"/>
+              <w:lang w:eastAsia="en-US"/>
+            </w:rPr>
+            <w:t xml:space="preserve"> After that we demonstrate a market survey to show our customers who are willing to buy/play our game and the other games of scrabble that are currently in the market.</w:t>
+          </w:r>
+        </w:p>
+        <w:p>
+          <w:pPr>
+            <w:rPr>
+              <w:rFonts w:asciiTheme="majorHAnsi" w:eastAsiaTheme="majorEastAsia" w:hAnsiTheme="majorHAnsi" w:cstheme="majorBidi"/>
+              <w:spacing w:val="5"/>
+              <w:kern w:val="28"/>
+              <w:lang w:eastAsia="en-US"/>
+            </w:rPr>
+          </w:pPr>
+          <w:r>
+            <w:rPr>
+              <w:rFonts w:asciiTheme="majorHAnsi" w:eastAsiaTheme="majorEastAsia" w:hAnsiTheme="majorHAnsi" w:cstheme="majorBidi"/>
+              <w:spacing w:val="5"/>
+              <w:kern w:val="28"/>
+              <w:lang w:eastAsia="en-US"/>
+            </w:rPr>
+            <w:t xml:space="preserve">After the research phase we oved to the methods and algorithms used for implementation; we decided to implemented our board using Bitboard instead of 2D array and used monte </w:t>
+          </w:r>
+          <w:proofErr w:type="spellStart"/>
+          <w:r>
+            <w:rPr>
+              <w:rFonts w:asciiTheme="majorHAnsi" w:eastAsiaTheme="majorEastAsia" w:hAnsiTheme="majorHAnsi" w:cstheme="majorBidi"/>
+              <w:spacing w:val="5"/>
+              <w:kern w:val="28"/>
+              <w:lang w:eastAsia="en-US"/>
+            </w:rPr>
+            <w:t>carlo</w:t>
+          </w:r>
+          <w:proofErr w:type="spellEnd"/>
+          <w:r>
+            <w:rPr>
+              <w:rFonts w:asciiTheme="majorHAnsi" w:eastAsiaTheme="majorEastAsia" w:hAnsiTheme="majorHAnsi" w:cstheme="majorBidi"/>
+              <w:spacing w:val="5"/>
+              <w:kern w:val="28"/>
+              <w:lang w:eastAsia="en-US"/>
+            </w:rPr>
+            <w:t xml:space="preserve"> for the logic implementation. Then we designed the interface and implemented the Graphical user interface using unity since unity is the current dominate tool used in the game market now a days.</w:t>
+          </w:r>
+        </w:p>
+        <w:p>
+          <w:pPr>
+            <w:rPr>
+              <w:rFonts w:asciiTheme="majorHAnsi" w:eastAsiaTheme="majorEastAsia" w:hAnsiTheme="majorHAnsi" w:cstheme="majorBidi"/>
+              <w:spacing w:val="5"/>
+              <w:kern w:val="28"/>
+              <w:lang w:eastAsia="en-US"/>
+            </w:rPr>
+          </w:pPr>
+          <w:r>
+            <w:rPr>
+              <w:rFonts w:asciiTheme="majorHAnsi" w:eastAsiaTheme="majorEastAsia" w:hAnsiTheme="majorHAnsi" w:cstheme="majorBidi"/>
+              <w:spacing w:val="5"/>
+              <w:kern w:val="28"/>
+              <w:lang w:eastAsia="en-US"/>
+            </w:rPr>
+            <w:t xml:space="preserve">After finishing the implementation and the communication between the logic and the user interface, tests were done to the project units and the project as whole, and the agent </w:t>
+          </w:r>
+          <w:r>
+            <w:rPr>
+              <w:rFonts w:asciiTheme="majorHAnsi" w:eastAsiaTheme="majorEastAsia" w:hAnsiTheme="majorHAnsi" w:cstheme="majorBidi"/>
+              <w:spacing w:val="5"/>
+              <w:kern w:val="28"/>
+              <w:lang w:eastAsia="en-US"/>
+            </w:rPr>
+            <w:t>successfully</w:t>
+          </w:r>
+          <w:r>
+            <w:rPr>
+              <w:rFonts w:asciiTheme="majorHAnsi" w:eastAsiaTheme="majorEastAsia" w:hAnsiTheme="majorHAnsi" w:cstheme="majorBidi"/>
+              <w:spacing w:val="5"/>
+              <w:kern w:val="28"/>
+              <w:lang w:eastAsia="en-US"/>
+            </w:rPr>
+            <w:t xml:space="preserve"> </w:t>
+          </w:r>
+          <w:r>
+            <w:rPr>
+              <w:rFonts w:asciiTheme="majorHAnsi" w:eastAsiaTheme="majorEastAsia" w:hAnsiTheme="majorHAnsi" w:cstheme="majorBidi"/>
+              <w:spacing w:val="5"/>
+              <w:kern w:val="28"/>
+              <w:lang w:eastAsia="en-US"/>
+            </w:rPr>
+            <w:t>managed to beat the human player in the tests after being trained and the game simulate the original scrabble game but with better and quicker logic and interface.</w:t>
+          </w:r>
+        </w:p>
+        <w:p>
+          <w:pPr>
+            <w:rPr>
+              <w:rFonts w:asciiTheme="majorHAnsi" w:eastAsiaTheme="majorEastAsia" w:hAnsiTheme="majorHAnsi" w:cstheme="majorBidi"/>
+              <w:spacing w:val="5"/>
+              <w:kern w:val="28"/>
+              <w:lang w:eastAsia="en-US"/>
+            </w:rPr>
+          </w:pPr>
+          <w:r>
+            <w:rPr>
+              <w:rFonts w:asciiTheme="majorHAnsi" w:eastAsiaTheme="majorEastAsia" w:hAnsiTheme="majorHAnsi" w:cstheme="majorBidi"/>
+              <w:spacing w:val="5"/>
+              <w:kern w:val="28"/>
+              <w:lang w:eastAsia="en-US"/>
+            </w:rPr>
+            <w:t>It is hoped that our game will be able to preform as well as it did during the testing and simulations and that it will be considered to be released to the market in the future to be able to compete with the other scrabble games that are currently in the market.</w:t>
+          </w:r>
+        </w:p>
+        <w:bookmarkEnd w:id="1"/>
+        <w:p>
+          <w:pPr>
             <w:rPr>
               <w:rFonts w:asciiTheme="majorHAnsi" w:eastAsiaTheme="majorEastAsia" w:hAnsiTheme="majorHAnsi" w:cstheme="majorBidi"/>
               <w:color w:val="17365D" w:themeColor="text2" w:themeShade="BF"/>
               <w:spacing w:val="5"/>
               <w:kern w:val="28"/>
-              <w:sz w:val="52"/>
-              <w:szCs w:val="52"/>
+              <w:lang w:eastAsia="en-US"/>
+            </w:rPr>
+          </w:pPr>
+        </w:p>
+        <w:p>
+          <w:pPr>
+            <w:rPr>
+              <w:rFonts w:asciiTheme="majorHAnsi" w:eastAsiaTheme="majorEastAsia" w:hAnsiTheme="majorHAnsi" w:cstheme="majorBidi"/>
+              <w:color w:val="17365D" w:themeColor="text2" w:themeShade="BF"/>
+              <w:spacing w:val="5"/>
+              <w:kern w:val="28"/>
+              <w:lang w:eastAsia="en-US"/>
+            </w:rPr>
+          </w:pPr>
+        </w:p>
+        <w:p>
+          <w:pPr>
+            <w:rPr>
+              <w:rFonts w:asciiTheme="majorHAnsi" w:eastAsiaTheme="majorEastAsia" w:hAnsiTheme="majorHAnsi" w:cstheme="majorBidi"/>
+              <w:color w:val="17365D" w:themeColor="text2" w:themeShade="BF"/>
+              <w:spacing w:val="5"/>
+              <w:kern w:val="28"/>
+              <w:lang w:eastAsia="en-US"/>
+            </w:rPr>
+          </w:pPr>
+        </w:p>
+        <w:p>
+          <w:pPr>
+            <w:rPr>
+              <w:rFonts w:asciiTheme="majorHAnsi" w:eastAsiaTheme="majorEastAsia" w:hAnsiTheme="majorHAnsi" w:cstheme="majorBidi"/>
+              <w:color w:val="17365D" w:themeColor="text2" w:themeShade="BF"/>
+              <w:spacing w:val="5"/>
+              <w:kern w:val="28"/>
+              <w:lang w:eastAsia="en-US"/>
+            </w:rPr>
+          </w:pPr>
+        </w:p>
+        <w:p>
+          <w:pPr>
+            <w:rPr>
+              <w:rFonts w:asciiTheme="majorHAnsi" w:eastAsiaTheme="majorEastAsia" w:hAnsiTheme="majorHAnsi" w:cstheme="majorBidi"/>
+              <w:color w:val="17365D" w:themeColor="text2" w:themeShade="BF"/>
+              <w:spacing w:val="5"/>
+              <w:kern w:val="28"/>
+              <w:lang w:eastAsia="en-US"/>
+            </w:rPr>
+          </w:pPr>
+        </w:p>
+        <w:p>
+          <w:pPr>
+            <w:rPr>
+              <w:rFonts w:asciiTheme="majorHAnsi" w:eastAsiaTheme="majorEastAsia" w:hAnsiTheme="majorHAnsi" w:cstheme="majorBidi"/>
+              <w:color w:val="17365D" w:themeColor="text2" w:themeShade="BF"/>
+              <w:spacing w:val="5"/>
+              <w:kern w:val="28"/>
+              <w:lang w:eastAsia="en-US"/>
+            </w:rPr>
+          </w:pPr>
+        </w:p>
+        <w:p>
+          <w:pPr>
+            <w:rPr>
+              <w:rFonts w:asciiTheme="majorHAnsi" w:eastAsiaTheme="majorEastAsia" w:hAnsiTheme="majorHAnsi" w:cstheme="majorBidi"/>
+              <w:color w:val="17365D" w:themeColor="text2" w:themeShade="BF"/>
+              <w:spacing w:val="5"/>
+              <w:kern w:val="28"/>
+              <w:lang w:eastAsia="en-US"/>
+            </w:rPr>
+          </w:pPr>
+        </w:p>
+        <w:p>
+          <w:pPr>
+            <w:rPr>
+              <w:rFonts w:asciiTheme="majorHAnsi" w:eastAsiaTheme="majorEastAsia" w:hAnsiTheme="majorHAnsi" w:cstheme="majorBidi"/>
+              <w:color w:val="17365D" w:themeColor="text2" w:themeShade="BF"/>
+              <w:spacing w:val="5"/>
+              <w:kern w:val="28"/>
+              <w:lang w:eastAsia="en-US"/>
+            </w:rPr>
+          </w:pPr>
+        </w:p>
+        <w:p>
+          <w:pPr>
+            <w:rPr>
+              <w:rFonts w:asciiTheme="majorHAnsi" w:eastAsiaTheme="majorEastAsia" w:hAnsiTheme="majorHAnsi" w:cstheme="majorBidi"/>
+              <w:color w:val="17365D" w:themeColor="text2" w:themeShade="BF"/>
+              <w:spacing w:val="5"/>
+              <w:kern w:val="28"/>
               <w:lang w:eastAsia="en-US"/>
             </w:rPr>
           </w:pPr>
           <w:r>
             <w:rPr>
-              <w:rFonts w:ascii="Times New Roman" w:hAnsi="Times New Roman" w:cs="Times New Roman"/>
-              <w:sz w:val="28"/>
-              <w:szCs w:val="28"/>
-              <w:lang w:eastAsia="en-US" w:bidi="ar-EG"/>
+              <w:rFonts w:asciiTheme="majorHAnsi" w:eastAsiaTheme="majorEastAsia" w:hAnsiTheme="majorHAnsi" w:cstheme="majorBidi"/>
+              <w:color w:val="17365D" w:themeColor="text2" w:themeShade="BF"/>
+              <w:spacing w:val="5"/>
+              <w:kern w:val="28"/>
+              <w:lang w:eastAsia="en-US"/>
             </w:rPr>
-            <w:t>[Insert Abstract]</w:t>
-          </w:r>
-          <w:r>
-            <w:br w:type="page"/>
+            <w:t xml:space="preserve"> </w:t>
           </w:r>
         </w:p>
         <w:p>
@@ -9718,7 +9985,7 @@
               <w:szCs w:val="44"/>
             </w:rPr>
           </w:pPr>
-          <w:bookmarkStart w:id="1" w:name="_Toc1786229"/>
+          <w:bookmarkStart w:id="2" w:name="_Toc1786229"/>
           <w:r>
             <w:rPr>
               <w:noProof/>
@@ -9738,7 +10005,7 @@
             </w:rPr>
             <w:t xml:space="preserve"> of Figures</w:t>
           </w:r>
-          <w:bookmarkEnd w:id="1"/>
+          <w:bookmarkEnd w:id="2"/>
         </w:p>
         <w:p>
           <w:pPr>
@@ -9823,7 +10090,7 @@
               <w:szCs w:val="44"/>
             </w:rPr>
           </w:pPr>
-          <w:bookmarkStart w:id="2" w:name="_Toc1786230"/>
+          <w:bookmarkStart w:id="3" w:name="_Toc1786230"/>
           <w:r>
             <w:rPr>
               <w:noProof/>
@@ -9834,7 +10101,7 @@
             <w:lastRenderedPageBreak/>
             <w:t>List of Tables</w:t>
           </w:r>
-          <w:bookmarkEnd w:id="2"/>
+          <w:bookmarkEnd w:id="3"/>
         </w:p>
         <w:p>
           <w:pPr>
@@ -9880,7 +10147,7 @@
               <w:szCs w:val="44"/>
             </w:rPr>
           </w:pPr>
-          <w:bookmarkStart w:id="3" w:name="_Toc1786231"/>
+          <w:bookmarkStart w:id="4" w:name="_Toc1786231"/>
           <w:r>
             <w:rPr>
               <w:noProof/>
@@ -9891,7 +10158,7 @@
             <w:lastRenderedPageBreak/>
             <w:t>Team Contacts</w:t>
           </w:r>
-          <w:bookmarkEnd w:id="3"/>
+          <w:bookmarkEnd w:id="4"/>
         </w:p>
         <w:tbl>
           <w:tblPr>
@@ -12625,7 +12892,7 @@
               <w:szCs w:val="44"/>
             </w:rPr>
           </w:pPr>
-          <w:bookmarkStart w:id="4" w:name="_Toc1786232"/>
+          <w:bookmarkStart w:id="5" w:name="_Toc1786232"/>
           <w:r>
             <w:rPr>
               <w:noProof/>
@@ -12645,17 +12912,17 @@
             </w:rPr>
             <w:t>Introduction</w:t>
           </w:r>
-          <w:bookmarkEnd w:id="4"/>
+          <w:bookmarkEnd w:id="5"/>
         </w:p>
         <w:p>
           <w:pPr>
             <w:pStyle w:val="Heading2"/>
           </w:pPr>
-          <w:bookmarkStart w:id="5" w:name="_Toc1786233"/>
+          <w:bookmarkStart w:id="6" w:name="_Toc1786233"/>
           <w:r>
             <w:t>About Scrabble</w:t>
           </w:r>
-          <w:bookmarkEnd w:id="5"/>
+          <w:bookmarkEnd w:id="6"/>
         </w:p>
         <w:p>
           <w:pPr>
@@ -12693,11 +12960,11 @@
           <w:pPr>
             <w:pStyle w:val="Heading2"/>
           </w:pPr>
-          <w:bookmarkStart w:id="6" w:name="_Toc1786234"/>
+          <w:bookmarkStart w:id="7" w:name="_Toc1786234"/>
           <w:r>
             <w:t>History of Scrabble</w:t>
           </w:r>
-          <w:bookmarkEnd w:id="6"/>
+          <w:bookmarkEnd w:id="7"/>
         </w:p>
         <w:p>
           <w:pPr>
@@ -12735,7 +13002,7 @@
               <w:lang w:eastAsia="en-US" w:bidi="ar-EG"/>
             </w:rPr>
           </w:pPr>
-          <w:bookmarkStart w:id="7" w:name="_Toc1786235"/>
+          <w:bookmarkStart w:id="8" w:name="_Toc1786235"/>
           <w:r>
             <w:rPr>
               <w:rFonts w:cs="Times New Roman"/>
@@ -12743,7 +13010,7 @@
             </w:rPr>
             <w:t>Game Rules</w:t>
           </w:r>
-          <w:bookmarkEnd w:id="7"/>
+          <w:bookmarkEnd w:id="8"/>
         </w:p>
         <w:p>
           <w:pPr>
@@ -12756,7 +13023,7 @@
               <w:lang w:eastAsia="en-US" w:bidi="ar-EG"/>
             </w:rPr>
           </w:pPr>
-          <w:bookmarkStart w:id="8" w:name="_Toc1786236"/>
+          <w:bookmarkStart w:id="9" w:name="_Toc1786236"/>
           <w:r>
             <w:rPr>
               <w:rFonts w:cs="Times New Roman"/>
@@ -12766,7 +13033,7 @@
             </w:rPr>
             <w:t>Notation System</w:t>
           </w:r>
-          <w:bookmarkEnd w:id="8"/>
+          <w:bookmarkEnd w:id="9"/>
         </w:p>
         <w:p>
           <w:pPr>
@@ -12901,27 +13168,7 @@
               <w:szCs w:val="21"/>
               <w:shd w:val="clear" w:color="auto" w:fill="FFFFFF"/>
             </w:rPr>
-            <w:t xml:space="preserve">When a blank tile is employed in the main word, the letter it has been chosen to represent is indicated with a </w:t>
-          </w:r>
-          <w:proofErr w:type="gramStart"/>
-          <w:r>
-            <w:rPr>
-              <w:rFonts w:ascii="Arial" w:hAnsi="Arial" w:cs="Arial"/>
-              <w:sz w:val="21"/>
-              <w:szCs w:val="21"/>
-              <w:shd w:val="clear" w:color="auto" w:fill="FFFFFF"/>
-            </w:rPr>
-            <w:t>lower case</w:t>
-          </w:r>
-          <w:proofErr w:type="gramEnd"/>
-          <w:r>
-            <w:rPr>
-              <w:rFonts w:ascii="Arial" w:hAnsi="Arial" w:cs="Arial"/>
-              <w:sz w:val="21"/>
-              <w:szCs w:val="21"/>
-              <w:shd w:val="clear" w:color="auto" w:fill="FFFFFF"/>
-            </w:rPr>
-            <w:t xml:space="preserve"> letter, or, in handwritten notation, with a square around the letter. When annotating a play, previously existing letters on the board are usually enclosed in parentheses.</w:t>
+            <w:t>When a blank tile is employed in the main word, the letter it has been chosen to represent is indicated with a lower case letter, or, in handwritten notation, with a square around the letter. When annotating a play, previously existing letters on the board are usually enclosed in parentheses.</w:t>
           </w:r>
         </w:p>
         <w:p>
@@ -12961,7 +13208,7 @@
               <w:lang w:eastAsia="en-US" w:bidi="ar-EG"/>
             </w:rPr>
           </w:pPr>
-          <w:bookmarkStart w:id="9" w:name="_Toc1786237"/>
+          <w:bookmarkStart w:id="10" w:name="_Toc1786237"/>
           <w:r>
             <w:rPr>
               <w:rFonts w:cs="Times New Roman"/>
@@ -12971,7 +13218,7 @@
             </w:rPr>
             <w:t>Sequence of Play</w:t>
           </w:r>
-          <w:bookmarkEnd w:id="9"/>
+          <w:bookmarkEnd w:id="10"/>
         </w:p>
         <w:p>
           <w:pPr>
@@ -13141,7 +13388,7 @@
               <w:lang w:eastAsia="en-US" w:bidi="ar-EG"/>
             </w:rPr>
           </w:pPr>
-          <w:bookmarkStart w:id="10" w:name="_Toc1786238"/>
+          <w:bookmarkStart w:id="11" w:name="_Toc1786238"/>
           <w:r>
             <w:rPr>
               <w:rFonts w:cs="Times New Roman"/>
@@ -13151,7 +13398,7 @@
             </w:rPr>
             <w:t>Making a Play</w:t>
           </w:r>
-          <w:bookmarkEnd w:id="10"/>
+          <w:bookmarkEnd w:id="11"/>
         </w:p>
         <w:p>
           <w:pPr>
@@ -13558,7 +13805,7 @@
               <w:lang w:eastAsia="en-US" w:bidi="ar-EG"/>
             </w:rPr>
           </w:pPr>
-          <w:bookmarkStart w:id="11" w:name="_Toc1786239"/>
+          <w:bookmarkStart w:id="12" w:name="_Toc1786239"/>
           <w:r>
             <w:rPr>
               <w:rFonts w:cs="Times New Roman"/>
@@ -13568,7 +13815,7 @@
             </w:rPr>
             <w:t>End of Game</w:t>
           </w:r>
-          <w:bookmarkEnd w:id="11"/>
+          <w:bookmarkEnd w:id="12"/>
         </w:p>
         <w:p>
           <w:pPr>
@@ -13672,16 +13919,7 @@
               <w:sz w:val="21"/>
               <w:szCs w:val="21"/>
             </w:rPr>
-            <w:t>either player uses more than 10 minutes of overtime. (For several years, a game could not end with a cumulative score of 0–0, but that is no longer the case, and such games have since occurred a number of times in tournament play, the winner being the player with the lower total point value on his or her rack</w:t>
-          </w:r>
-          <w:r>
-            <w:rPr>
-              <w:rFonts w:ascii="Arial" w:hAnsi="Arial" w:cs="Arial"/>
-              <w:color w:val="222222"/>
-              <w:sz w:val="21"/>
-              <w:szCs w:val="21"/>
-            </w:rPr>
-            <w:t xml:space="preserve">). </w:t>
+            <w:t xml:space="preserve">either player uses more than 10 minutes of overtime. (For several years, a game could not end with a cumulative score of 0–0, but that is no longer the case, and such games have since occurred a number of times in tournament play, the winner being the player with the lower total point value on his or her rack). </w:t>
           </w:r>
         </w:p>
         <w:p>
@@ -13708,43 +13946,7 @@
               <w:sz w:val="21"/>
               <w:szCs w:val="21"/>
             </w:rPr>
-            <w:t xml:space="preserve">When the game ends, each player's score is reduced by the sum of his or her </w:t>
-          </w:r>
-          <w:r>
-            <w:rPr>
-              <w:rFonts w:ascii="Arial" w:hAnsi="Arial" w:cs="Arial"/>
-              <w:color w:val="222222"/>
-              <w:sz w:val="21"/>
-              <w:szCs w:val="21"/>
-            </w:rPr>
-            <w:t>unplaced</w:t>
-          </w:r>
-          <w:r>
-            <w:rPr>
-              <w:rFonts w:ascii="Arial" w:hAnsi="Arial" w:cs="Arial"/>
-              <w:color w:val="222222"/>
-              <w:sz w:val="21"/>
-              <w:szCs w:val="21"/>
-            </w:rPr>
-            <w:t xml:space="preserve"> letters. In addition, if a player has used all of his or her letters (known as "going out" or "playing out"), the sum of the other player's </w:t>
-          </w:r>
-          <w:r>
-            <w:rPr>
-              <w:rFonts w:ascii="Arial" w:hAnsi="Arial" w:cs="Arial"/>
-              <w:color w:val="222222"/>
-              <w:sz w:val="21"/>
-              <w:szCs w:val="21"/>
-            </w:rPr>
-            <w:t>unplaced</w:t>
-          </w:r>
-          <w:r>
-            <w:rPr>
-              <w:rFonts w:ascii="Arial" w:hAnsi="Arial" w:cs="Arial"/>
-              <w:color w:val="222222"/>
-              <w:sz w:val="21"/>
-              <w:szCs w:val="21"/>
-            </w:rPr>
-            <w:t xml:space="preserve"> letters is added to that player's score; in tournament play, a player who goes out adds twice that sum, and his or her opponent is not penalized.</w:t>
+            <w:t>When the game ends, each player's score is reduced by the sum of his or her unplaced letters. In addition, if a player has used all of his or her letters (known as "going out" or "playing out"), the sum of the other player's unplaced letters is added to that player's score; in tournament play, a player who goes out adds twice that sum, and his or her opponent is not penalized.</w:t>
           </w:r>
         </w:p>
         <w:p>
@@ -13765,7 +13967,7 @@
               <w:lang w:eastAsia="en-US" w:bidi="ar-EG"/>
             </w:rPr>
           </w:pPr>
-          <w:bookmarkStart w:id="12" w:name="_Toc1786240"/>
+          <w:bookmarkStart w:id="13" w:name="_Toc1786240"/>
           <w:r>
             <w:rPr>
               <w:rFonts w:cs="Times New Roman"/>
@@ -13775,7 +13977,7 @@
             </w:rPr>
             <w:t>Scoring</w:t>
           </w:r>
-          <w:bookmarkEnd w:id="12"/>
+          <w:bookmarkEnd w:id="13"/>
         </w:p>
         <w:p>
           <w:pPr>
@@ -14076,7 +14278,7 @@
               <w:lang w:eastAsia="en-US" w:bidi="ar-EG"/>
             </w:rPr>
           </w:pPr>
-          <w:bookmarkStart w:id="13" w:name="_Toc1786241"/>
+          <w:bookmarkStart w:id="14" w:name="_Toc1786241"/>
           <w:r>
             <w:rPr>
               <w:rFonts w:cs="Times New Roman"/>
@@ -14086,7 +14288,7 @@
             </w:rPr>
             <w:t>Acceptable Words</w:t>
           </w:r>
-          <w:bookmarkEnd w:id="13"/>
+          <w:bookmarkEnd w:id="14"/>
         </w:p>
         <w:p>
           <w:pPr>
@@ -14632,7 +14834,7 @@
               <w:lang w:eastAsia="en-US" w:bidi="ar-EG"/>
             </w:rPr>
           </w:pPr>
-          <w:bookmarkStart w:id="14" w:name="_Toc1786242"/>
+          <w:bookmarkStart w:id="15" w:name="_Toc1786242"/>
           <w:r>
             <w:rPr>
               <w:rFonts w:cs="Times New Roman"/>
@@ -14642,7 +14844,7 @@
             </w:rPr>
             <w:t>Challenges</w:t>
           </w:r>
-          <w:bookmarkEnd w:id="14"/>
+          <w:bookmarkEnd w:id="15"/>
         </w:p>
         <w:p>
           <w:pPr>
@@ -14977,7 +15179,7 @@
           <w:szCs w:val="44"/>
         </w:rPr>
       </w:pPr>
-      <w:bookmarkStart w:id="15" w:name="_Toc1786243"/>
+      <w:bookmarkStart w:id="16" w:name="_Toc1786243"/>
       <w:r>
         <w:rPr>
           <w:noProof/>
@@ -15006,7 +15208,7 @@
         </w:rPr>
         <w:t>Market Survey</w:t>
       </w:r>
-      <w:bookmarkEnd w:id="15"/>
+      <w:bookmarkEnd w:id="16"/>
     </w:p>
     <w:p>
       <w:pPr>
@@ -15030,26 +15232,26 @@
           <w:szCs w:val="28"/>
         </w:rPr>
       </w:pPr>
-      <w:bookmarkStart w:id="16" w:name="_Toc1782550"/>
-      <w:bookmarkStart w:id="17" w:name="_Toc1784011"/>
-      <w:bookmarkStart w:id="18" w:name="_Toc1785298"/>
-      <w:bookmarkStart w:id="19" w:name="_Toc1785399"/>
-      <w:bookmarkStart w:id="20" w:name="_Toc1786244"/>
-      <w:bookmarkEnd w:id="16"/>
+      <w:bookmarkStart w:id="17" w:name="_Toc1782550"/>
+      <w:bookmarkStart w:id="18" w:name="_Toc1784011"/>
+      <w:bookmarkStart w:id="19" w:name="_Toc1785298"/>
+      <w:bookmarkStart w:id="20" w:name="_Toc1785399"/>
+      <w:bookmarkStart w:id="21" w:name="_Toc1786244"/>
       <w:bookmarkEnd w:id="17"/>
       <w:bookmarkEnd w:id="18"/>
       <w:bookmarkEnd w:id="19"/>
       <w:bookmarkEnd w:id="20"/>
+      <w:bookmarkEnd w:id="21"/>
     </w:p>
     <w:p>
       <w:pPr>
         <w:pStyle w:val="Heading2"/>
       </w:pPr>
-      <w:bookmarkStart w:id="21" w:name="_Toc1786245"/>
+      <w:bookmarkStart w:id="22" w:name="_Toc1786245"/>
       <w:r>
         <w:t>Intended Customers</w:t>
       </w:r>
-      <w:bookmarkEnd w:id="21"/>
+      <w:bookmarkEnd w:id="22"/>
     </w:p>
     <w:p>
       <w:pPr>
@@ -15131,11 +15333,11 @@
       <w:pPr>
         <w:pStyle w:val="Heading2"/>
       </w:pPr>
-      <w:bookmarkStart w:id="22" w:name="_Toc1786246"/>
+      <w:bookmarkStart w:id="23" w:name="_Toc1786246"/>
       <w:r>
         <w:t>Online Gaming Marketing Analysis</w:t>
       </w:r>
-      <w:bookmarkEnd w:id="22"/>
+      <w:bookmarkEnd w:id="23"/>
     </w:p>
     <w:p>
       <w:pPr>
@@ -15399,40 +15601,40 @@
       <w:pPr>
         <w:pStyle w:val="Heading2"/>
       </w:pPr>
-      <w:bookmarkStart w:id="23" w:name="_Toc1786247"/>
+      <w:bookmarkStart w:id="24" w:name="_Toc1786247"/>
       <w:r>
         <w:t>Popularity of Scrabble</w:t>
-      </w:r>
-      <w:bookmarkEnd w:id="23"/>
-    </w:p>
-    <w:p>
-      <w:pPr>
-        <w:ind w:left="576"/>
-        <w:rPr>
-          <w:rFonts w:asciiTheme="majorHAnsi" w:hAnsiTheme="majorHAnsi"/>
-          <w:lang w:eastAsia="en-US" w:bidi="ar-EG"/>
-        </w:rPr>
-      </w:pPr>
-      <w:r>
-        <w:rPr>
-          <w:rFonts w:asciiTheme="majorHAnsi" w:hAnsiTheme="majorHAnsi"/>
-          <w:lang w:eastAsia="en-US" w:bidi="ar-EG"/>
-        </w:rPr>
-        <w:t>Scrabble is very popular among both men and women…</w:t>
-      </w:r>
-    </w:p>
-    <w:p>
-      <w:pPr>
-        <w:pStyle w:val="Heading2"/>
-      </w:pPr>
-      <w:bookmarkStart w:id="24" w:name="_Toc1786248"/>
-      <w:r>
-        <w:t>Scrabble games in the Market</w:t>
       </w:r>
       <w:bookmarkEnd w:id="24"/>
     </w:p>
     <w:p>
       <w:pPr>
+        <w:ind w:left="576"/>
+        <w:rPr>
+          <w:rFonts w:asciiTheme="majorHAnsi" w:hAnsiTheme="majorHAnsi"/>
+          <w:lang w:eastAsia="en-US" w:bidi="ar-EG"/>
+        </w:rPr>
+      </w:pPr>
+      <w:r>
+        <w:rPr>
+          <w:rFonts w:asciiTheme="majorHAnsi" w:hAnsiTheme="majorHAnsi"/>
+          <w:lang w:eastAsia="en-US" w:bidi="ar-EG"/>
+        </w:rPr>
+        <w:t>Scrabble is very popular among both men and women…</w:t>
+      </w:r>
+    </w:p>
+    <w:p>
+      <w:pPr>
+        <w:pStyle w:val="Heading2"/>
+      </w:pPr>
+      <w:bookmarkStart w:id="25" w:name="_Toc1786248"/>
+      <w:r>
+        <w:t>Scrabble games in the Market</w:t>
+      </w:r>
+      <w:bookmarkEnd w:id="25"/>
+    </w:p>
+    <w:p>
+      <w:pPr>
         <w:pStyle w:val="Heading3"/>
         <w:ind w:left="1260"/>
         <w:rPr>
@@ -15441,7 +15643,7 @@
           <w:lang w:eastAsia="en-US" w:bidi="ar-EG"/>
         </w:rPr>
       </w:pPr>
-      <w:bookmarkStart w:id="25" w:name="_Toc1786249"/>
+      <w:bookmarkStart w:id="26" w:name="_Toc1786249"/>
       <w:proofErr w:type="spellStart"/>
       <w:r>
         <w:rPr>
@@ -15451,7 +15653,7 @@
         </w:rPr>
         <w:t>Quackle</w:t>
       </w:r>
-      <w:bookmarkEnd w:id="25"/>
+      <w:bookmarkEnd w:id="26"/>
       <w:proofErr w:type="spellEnd"/>
     </w:p>
     <w:p>
@@ -15464,7 +15666,7 @@
           <w:lang w:eastAsia="en-US" w:bidi="ar-EG"/>
         </w:rPr>
       </w:pPr>
-      <w:bookmarkStart w:id="26" w:name="_Toc1786250"/>
+      <w:bookmarkStart w:id="27" w:name="_Toc1786250"/>
       <w:r>
         <w:rPr>
           <w:sz w:val="26"/>
@@ -15473,7 +15675,7 @@
         </w:rPr>
         <w:t>Maven</w:t>
       </w:r>
-      <w:bookmarkEnd w:id="26"/>
+      <w:bookmarkEnd w:id="27"/>
     </w:p>
     <w:p>
       <w:pPr>
@@ -15586,7 +15788,7 @@
       <w:r>
         <w:br w:type="page"/>
       </w:r>
-      <w:bookmarkStart w:id="27" w:name="_Toc1786251"/>
+      <w:bookmarkStart w:id="28" w:name="_Toc1786251"/>
       <w:r>
         <w:rPr>
           <w:noProof/>
@@ -15615,7 +15817,7 @@
         </w:rPr>
         <w:t>Research</w:t>
       </w:r>
-      <w:bookmarkEnd w:id="27"/>
+      <w:bookmarkEnd w:id="28"/>
     </w:p>
     <w:p>
       <w:pPr>
@@ -15639,27 +15841,172 @@
           <w:szCs w:val="28"/>
         </w:rPr>
       </w:pPr>
-      <w:bookmarkStart w:id="28" w:name="_Toc1784019"/>
-      <w:bookmarkStart w:id="29" w:name="_Toc1785306"/>
-      <w:bookmarkStart w:id="30" w:name="_Toc1785407"/>
-      <w:bookmarkStart w:id="31" w:name="_Toc1786252"/>
-      <w:bookmarkEnd w:id="28"/>
+      <w:bookmarkStart w:id="29" w:name="_Toc1784019"/>
+      <w:bookmarkStart w:id="30" w:name="_Toc1785306"/>
+      <w:bookmarkStart w:id="31" w:name="_Toc1785407"/>
+      <w:bookmarkStart w:id="32" w:name="_Toc1786252"/>
       <w:bookmarkEnd w:id="29"/>
       <w:bookmarkEnd w:id="30"/>
       <w:bookmarkEnd w:id="31"/>
-    </w:p>
-    <w:p>
-      <w:pPr>
-        <w:pStyle w:val="Heading2"/>
-      </w:pPr>
-      <w:bookmarkStart w:id="32" w:name="_Toc1786253"/>
-      <w:r>
-        <w:t>Board Representation</w:t>
-      </w:r>
       <w:bookmarkEnd w:id="32"/>
     </w:p>
     <w:p>
       <w:pPr>
+        <w:pStyle w:val="Heading2"/>
+      </w:pPr>
+      <w:bookmarkStart w:id="33" w:name="_Toc1786253"/>
+      <w:r>
+        <w:t>Board Representation</w:t>
+      </w:r>
+      <w:bookmarkEnd w:id="33"/>
+    </w:p>
+    <w:p>
+      <w:pPr>
+        <w:pStyle w:val="Heading2"/>
+        <w:numPr>
+          <w:ilvl w:val="0"/>
+          <w:numId w:val="0"/>
+        </w:numPr>
+        <w:ind w:firstLine="540"/>
+        <w:rPr>
+          <w:rFonts w:cs="Times New Roman"/>
+          <w:b w:val="0"/>
+          <w:color w:val="auto"/>
+          <w:sz w:val="22"/>
+        </w:rPr>
+      </w:pPr>
+      <w:r>
+        <w:rPr>
+          <w:rFonts w:cs="Times New Roman"/>
+          <w:b w:val="0"/>
+          <w:color w:val="auto"/>
+          <w:sz w:val="22"/>
+        </w:rPr>
+        <w:t xml:space="preserve">A bitboard is a </w:t>
+      </w:r>
+      <w:hyperlink r:id="rId34" w:history="1">
+        <w:r>
+          <w:rPr>
+            <w:rStyle w:val="Hyperlink"/>
+            <w:rFonts w:cs="Times New Roman"/>
+            <w:b w:val="0"/>
+            <w:color w:val="auto"/>
+            <w:sz w:val="22"/>
+            <w:u w:val="none"/>
+          </w:rPr>
+          <w:t>data structure</w:t>
+        </w:r>
+      </w:hyperlink>
+      <w:r>
+        <w:rPr>
+          <w:rFonts w:cs="Times New Roman"/>
+          <w:b w:val="0"/>
+          <w:color w:val="auto"/>
+          <w:sz w:val="22"/>
+        </w:rPr>
+        <w:t xml:space="preserve"> commonly used in </w:t>
+      </w:r>
+      <w:hyperlink r:id="rId35" w:history="1">
+        <w:r>
+          <w:rPr>
+            <w:rStyle w:val="Hyperlink"/>
+            <w:rFonts w:cs="Times New Roman"/>
+            <w:b w:val="0"/>
+            <w:color w:val="auto"/>
+            <w:sz w:val="22"/>
+            <w:u w:val="none"/>
+          </w:rPr>
+          <w:t>computer systems that play</w:t>
+        </w:r>
+      </w:hyperlink>
+      <w:r>
+        <w:rPr>
+          <w:rFonts w:cs="Times New Roman"/>
+          <w:b w:val="0"/>
+          <w:color w:val="auto"/>
+          <w:sz w:val="22"/>
+        </w:rPr>
+        <w:t xml:space="preserve"> </w:t>
+      </w:r>
+      <w:hyperlink r:id="rId36" w:history="1">
+        <w:r>
+          <w:rPr>
+            <w:rStyle w:val="Hyperlink"/>
+            <w:rFonts w:cs="Times New Roman"/>
+            <w:b w:val="0"/>
+            <w:color w:val="auto"/>
+            <w:sz w:val="22"/>
+            <w:u w:val="none"/>
+          </w:rPr>
+          <w:t>board games</w:t>
+        </w:r>
+      </w:hyperlink>
+      <w:r>
+        <w:rPr>
+          <w:rFonts w:cs="Times New Roman"/>
+          <w:b w:val="0"/>
+          <w:color w:val="auto"/>
+          <w:sz w:val="22"/>
+        </w:rPr>
+        <w:t>.</w:t>
+      </w:r>
+      <w:r>
+        <w:rPr>
+          <w:rFonts w:cs="Times New Roman"/>
+          <w:b w:val="0"/>
+          <w:color w:val="auto"/>
+          <w:sz w:val="22"/>
+        </w:rPr>
+        <w:br/>
+      </w:r>
+      <w:r>
+        <w:rPr>
+          <w:rFonts w:cs="Times New Roman"/>
+          <w:b w:val="0"/>
+          <w:color w:val="auto"/>
+          <w:sz w:val="22"/>
+        </w:rPr>
+        <w:t>A bitboard, often used for board games such as chess, checkers, Othello and word</w:t>
+      </w:r>
+      <w:r>
+        <w:rPr>
+          <w:rFonts w:cs="Times New Roman"/>
+          <w:b w:val="0"/>
+          <w:color w:val="auto"/>
+        </w:rPr>
+        <w:t xml:space="preserve"> </w:t>
+      </w:r>
+      <w:r>
+        <w:rPr>
+          <w:rFonts w:cs="Times New Roman"/>
+          <w:b w:val="0"/>
+          <w:color w:val="auto"/>
+          <w:sz w:val="22"/>
+        </w:rPr>
+        <w:t>games, is a specialization of the bit array</w:t>
+      </w:r>
+      <w:r>
+        <w:rPr>
+          <w:rFonts w:cs="Times New Roman"/>
+          <w:b w:val="0"/>
+          <w:color w:val="auto"/>
+          <w:sz w:val="18"/>
+        </w:rPr>
+        <w:t xml:space="preserve"> </w:t>
+      </w:r>
+      <w:r>
+        <w:rPr>
+          <w:rFonts w:cs="Times New Roman"/>
+          <w:b w:val="0"/>
+          <w:color w:val="auto"/>
+          <w:sz w:val="22"/>
+        </w:rPr>
+        <w:t>data structure, where each bit represents a game position or state, designed for optimization of speed and/or memory or disk use in mass calculations. Bits in the same bitboard relate to each other in the rules of the game, often forming a game position when taken together. Other bitboards are commonly used as masks to transform or answer queries about positions.</w:t>
+      </w:r>
+    </w:p>
+    <w:p/>
+    <w:p>
+      <w:pPr>
         <w:pStyle w:val="Heading3"/>
         <w:ind w:left="1260"/>
         <w:rPr>
@@ -15668,50 +16015,368 @@
           <w:lang w:eastAsia="en-US" w:bidi="ar-EG"/>
         </w:rPr>
       </w:pPr>
-      <w:bookmarkStart w:id="33" w:name="_Toc1786254"/>
       <w:r>
         <w:rPr>
           <w:sz w:val="26"/>
           <w:szCs w:val="26"/>
           <w:lang w:eastAsia="en-US" w:bidi="ar-EG"/>
         </w:rPr>
-        <w:t>Sub</w:t>
-      </w:r>
-      <w:bookmarkEnd w:id="33"/>
-    </w:p>
-    <w:p>
-      <w:pPr>
-        <w:pStyle w:val="Heading3"/>
-        <w:ind w:left="1260"/>
+        <w:t xml:space="preserve">Why </w:t>
+      </w:r>
+      <w:r>
         <w:rPr>
           <w:sz w:val="26"/>
           <w:szCs w:val="26"/>
           <w:lang w:eastAsia="en-US" w:bidi="ar-EG"/>
         </w:rPr>
-      </w:pPr>
-      <w:bookmarkStart w:id="34" w:name="_Toc1786255"/>
+        <w:t>Bitboard</w:t>
+      </w:r>
       <w:r>
         <w:rPr>
           <w:sz w:val="26"/>
           <w:szCs w:val="26"/>
           <w:lang w:eastAsia="en-US" w:bidi="ar-EG"/>
         </w:rPr>
-        <w:t>Sub 2</w:t>
+        <w:t xml:space="preserve"> is used over</w:t>
+      </w:r>
+      <w:r>
+        <w:rPr>
+          <w:sz w:val="26"/>
+          <w:szCs w:val="26"/>
+          <w:lang w:eastAsia="en-US" w:bidi="ar-EG"/>
+        </w:rPr>
+        <w:t xml:space="preserve"> 2D array</w:t>
+      </w:r>
+    </w:p>
+    <w:p>
+      <w:pPr>
+        <w:pStyle w:val="Heading2"/>
+        <w:numPr>
+          <w:ilvl w:val="0"/>
+          <w:numId w:val="0"/>
+        </w:numPr>
+        <w:ind w:left="720" w:firstLine="540"/>
+        <w:rPr>
+          <w:rFonts w:cs="Times New Roman"/>
+          <w:b w:val="0"/>
+          <w:color w:val="auto"/>
+          <w:sz w:val="22"/>
+        </w:rPr>
+      </w:pPr>
+      <w:r>
+        <w:rPr>
+          <w:rFonts w:cs="Times New Roman"/>
+          <w:b w:val="0"/>
+          <w:color w:val="auto"/>
+          <w:sz w:val="22"/>
+        </w:rPr>
+        <w:t xml:space="preserve">The advantage of the bitboard representation is that it takes advantage of the essential logical </w:t>
+      </w:r>
+      <w:r>
+        <w:rPr>
+          <w:rFonts w:cs="Times New Roman"/>
+          <w:b w:val="0"/>
+          <w:sz w:val="22"/>
+        </w:rPr>
+        <w:t>bitwise</w:t>
+      </w:r>
+      <w:r>
+        <w:rPr>
+          <w:rFonts w:cs="Times New Roman"/>
+          <w:b w:val="0"/>
+          <w:color w:val="auto"/>
+          <w:sz w:val="22"/>
+        </w:rPr>
+        <w:t xml:space="preserve"> operations available on nearly all </w:t>
+      </w:r>
+      <w:r>
+        <w:rPr>
+          <w:rFonts w:cs="Times New Roman"/>
+          <w:b w:val="0"/>
+          <w:sz w:val="22"/>
+        </w:rPr>
+        <w:t>CPUs</w:t>
+      </w:r>
+      <w:r>
+        <w:rPr>
+          <w:rFonts w:cs="Times New Roman"/>
+          <w:b w:val="0"/>
+          <w:color w:val="auto"/>
+          <w:sz w:val="22"/>
+        </w:rPr>
+        <w:t xml:space="preserve"> that complete in one cycle and are fully pipelined and cached etc. Nearly all CPUs have </w:t>
+      </w:r>
+      <w:r>
+        <w:rPr>
+          <w:rFonts w:cs="Times New Roman"/>
+          <w:b w:val="0"/>
+          <w:sz w:val="22"/>
+        </w:rPr>
+        <w:t>AND</w:t>
+      </w:r>
+      <w:r>
+        <w:rPr>
+          <w:rFonts w:cs="Times New Roman"/>
+          <w:b w:val="0"/>
+          <w:color w:val="auto"/>
+          <w:sz w:val="22"/>
+        </w:rPr>
+        <w:t xml:space="preserve">, </w:t>
+      </w:r>
+      <w:r>
+        <w:rPr>
+          <w:rFonts w:cs="Times New Roman"/>
+          <w:b w:val="0"/>
+          <w:sz w:val="22"/>
+        </w:rPr>
+        <w:t>OR</w:t>
+      </w:r>
+      <w:r>
+        <w:rPr>
+          <w:rFonts w:cs="Times New Roman"/>
+          <w:b w:val="0"/>
+          <w:color w:val="auto"/>
+          <w:sz w:val="22"/>
+        </w:rPr>
+        <w:t xml:space="preserve">, </w:t>
+      </w:r>
+      <w:r>
+        <w:rPr>
+          <w:rFonts w:cs="Times New Roman"/>
+          <w:b w:val="0"/>
+          <w:sz w:val="22"/>
+        </w:rPr>
+        <w:t>NOR</w:t>
+      </w:r>
+      <w:r>
+        <w:rPr>
+          <w:rFonts w:cs="Times New Roman"/>
+          <w:b w:val="0"/>
+          <w:color w:val="auto"/>
+          <w:sz w:val="22"/>
+        </w:rPr>
+        <w:t xml:space="preserve">, and </w:t>
+      </w:r>
+      <w:r>
+        <w:rPr>
+          <w:rFonts w:cs="Times New Roman"/>
+          <w:b w:val="0"/>
+          <w:sz w:val="22"/>
+        </w:rPr>
+        <w:t>XOR</w:t>
+      </w:r>
+      <w:r>
+        <w:rPr>
+          <w:rFonts w:cs="Times New Roman"/>
+          <w:b w:val="0"/>
+          <w:color w:val="auto"/>
+          <w:sz w:val="22"/>
+        </w:rPr>
+        <w:t>. Many CPUs have additional bit instructions, such as finding the "first" bit, that make bitboard operations even more efficient. If they do not have instructions well known algorithms can perform some "magic" transformations that do these quickly.</w:t>
+      </w:r>
+    </w:p>
+    <w:p>
+      <w:pPr>
+        <w:pStyle w:val="Heading2"/>
+        <w:numPr>
+          <w:ilvl w:val="0"/>
+          <w:numId w:val="0"/>
+        </w:numPr>
+        <w:ind w:left="1350" w:hanging="576"/>
+        <w:rPr>
+          <w:rFonts w:cs="Times New Roman"/>
+          <w:b w:val="0"/>
+          <w:color w:val="auto"/>
+          <w:sz w:val="22"/>
+        </w:rPr>
+      </w:pPr>
+      <w:r>
+        <w:rPr>
+          <w:rFonts w:cs="Times New Roman"/>
+          <w:b w:val="0"/>
+          <w:color w:val="auto"/>
+          <w:sz w:val="22"/>
+        </w:rPr>
+        <w:t>In terms of memory:</w:t>
+      </w:r>
+    </w:p>
+    <w:p>
+      <w:pPr>
+        <w:pStyle w:val="Heading2"/>
+        <w:numPr>
+          <w:ilvl w:val="0"/>
+          <w:numId w:val="0"/>
+        </w:numPr>
+        <w:ind w:left="720" w:firstLine="540"/>
+        <w:rPr>
+          <w:rFonts w:cs="Times New Roman"/>
+          <w:b w:val="0"/>
+          <w:color w:val="auto"/>
+          <w:sz w:val="22"/>
+        </w:rPr>
+      </w:pPr>
+      <w:r>
+        <w:rPr>
+          <w:rFonts w:cs="Times New Roman"/>
+          <w:b w:val="0"/>
+          <w:color w:val="auto"/>
+          <w:sz w:val="22"/>
+        </w:rPr>
+        <w:t xml:space="preserve">Bitboards are extremely compact. Since only a very small amount of memory is required to represent a position or a mask, more positions can find their way into registers, full speed cache, Level 2 cache, etc. In this way, compactness translates into better performance (on most machines). </w:t>
+      </w:r>
+      <w:r>
+        <w:rPr>
+          <w:rFonts w:cs="Times New Roman"/>
+          <w:b w:val="0"/>
+          <w:color w:val="auto"/>
+          <w:sz w:val="22"/>
+        </w:rPr>
+        <w:t>Also,</w:t>
+      </w:r>
+      <w:r>
+        <w:rPr>
+          <w:rFonts w:cs="Times New Roman"/>
+          <w:b w:val="0"/>
+          <w:color w:val="auto"/>
+          <w:sz w:val="22"/>
+        </w:rPr>
+        <w:t xml:space="preserve"> on some machines this might mean that more positions can be stored in main memory before going to disk.</w:t>
+      </w:r>
+    </w:p>
+    <w:p>
+      <w:pPr>
+        <w:pStyle w:val="Normal1"/>
+        <w:rPr>
+          <w:color w:val="222222"/>
+          <w:sz w:val="21"/>
+          <w:szCs w:val="21"/>
+          <w:highlight w:val="white"/>
+        </w:rPr>
+      </w:pPr>
+    </w:p>
+    <w:p>
+      <w:pPr>
+        <w:pStyle w:val="Heading3"/>
+        <w:numPr>
+          <w:ilvl w:val="2"/>
+          <w:numId w:val="38"/>
+        </w:numPr>
+        <w:ind w:left="1260"/>
+        <w:rPr>
+          <w:sz w:val="26"/>
+          <w:szCs w:val="26"/>
+          <w:lang w:eastAsia="en-US" w:bidi="ar-EG"/>
+        </w:rPr>
+      </w:pPr>
+      <w:r>
+        <w:rPr>
+          <w:sz w:val="26"/>
+          <w:szCs w:val="26"/>
+          <w:lang w:eastAsia="en-US" w:bidi="ar-EG"/>
+        </w:rPr>
+        <w:t xml:space="preserve">Usage of Bitboard and tile representation </w:t>
+      </w:r>
+    </w:p>
+    <w:p>
+      <w:pPr>
+        <w:pStyle w:val="Heading3"/>
+        <w:numPr>
+          <w:ilvl w:val="0"/>
+          <w:numId w:val="0"/>
+        </w:numPr>
+        <w:ind w:left="1260"/>
+        <w:rPr>
+          <w:b w:val="0"/>
+          <w:color w:val="auto"/>
+          <w:sz w:val="26"/>
+          <w:szCs w:val="26"/>
+          <w:lang w:eastAsia="en-US" w:bidi="ar-EG"/>
+        </w:rPr>
+      </w:pPr>
+      <w:r>
+        <w:rPr>
+          <w:rFonts w:cs="Times New Roman"/>
+          <w:b w:val="0"/>
+          <w:color w:val="auto"/>
+          <w:szCs w:val="26"/>
+        </w:rPr>
+        <w:t xml:space="preserve">This link explains the most important details: </w:t>
+      </w:r>
+    </w:p>
+    <w:p>
+      <w:pPr>
+        <w:pStyle w:val="Normal1"/>
+        <w:ind w:left="270" w:firstLine="540"/>
+        <w:rPr>
+          <w:rFonts w:asciiTheme="majorHAnsi" w:eastAsiaTheme="majorEastAsia" w:hAnsiTheme="majorHAnsi" w:cs="Times New Roman"/>
+          <w:bCs/>
+          <w:szCs w:val="26"/>
+          <w:u w:val="single"/>
+          <w:lang w:eastAsia="ja-JP"/>
+        </w:rPr>
+      </w:pPr>
+      <w:r>
+        <w:rPr>
+          <w:rFonts w:asciiTheme="majorHAnsi" w:eastAsiaTheme="majorEastAsia" w:hAnsiTheme="majorHAnsi" w:cs="Times New Roman"/>
+          <w:bCs/>
+          <w:szCs w:val="26"/>
+          <w:u w:val="single"/>
+          <w:lang w:eastAsia="ja-JP"/>
+        </w:rPr>
+        <w:t>http://boardword.com/static/bitboards.html</w:t>
+      </w:r>
+    </w:p>
+    <w:p>
+      <w:pPr>
+        <w:rPr>
+          <w:lang w:eastAsia="en-US" w:bidi="ar-EG"/>
+        </w:rPr>
+      </w:pPr>
+    </w:p>
+    <w:p>
+      <w:pPr>
+        <w:pStyle w:val="Heading2"/>
+      </w:pPr>
+      <w:bookmarkStart w:id="34" w:name="_Toc1786256"/>
+      <w:r>
+        <w:lastRenderedPageBreak/>
+        <w:t>Move Generation</w:t>
       </w:r>
       <w:bookmarkEnd w:id="34"/>
     </w:p>
     <w:p>
       <w:pPr>
-        <w:pStyle w:val="Heading2"/>
-      </w:pPr>
-      <w:bookmarkStart w:id="35" w:name="_Toc1786256"/>
-      <w:r>
-        <w:t>Move Generation</w:t>
+        <w:pStyle w:val="Heading3"/>
+        <w:ind w:left="1260"/>
+        <w:rPr>
+          <w:sz w:val="26"/>
+          <w:szCs w:val="26"/>
+          <w:lang w:eastAsia="en-US" w:bidi="ar-EG"/>
+        </w:rPr>
+      </w:pPr>
+      <w:bookmarkStart w:id="35" w:name="_Toc1786257"/>
+      <w:r>
+        <w:rPr>
+          <w:sz w:val="26"/>
+          <w:szCs w:val="26"/>
+          <w:lang w:eastAsia="en-US" w:bidi="ar-EG"/>
+        </w:rPr>
+        <w:t>Sub</w:t>
       </w:r>
       <w:bookmarkEnd w:id="35"/>
     </w:p>
     <w:p>
       <w:pPr>
+        <w:pStyle w:val="Heading2"/>
+      </w:pPr>
+      <w:bookmarkStart w:id="36" w:name="_Toc1786258"/>
+      <w:r>
+        <w:t>Searching the Best State</w:t>
+      </w:r>
+      <w:bookmarkEnd w:id="36"/>
+    </w:p>
+    <w:p>
+      <w:pPr>
         <w:pStyle w:val="Heading3"/>
         <w:ind w:left="1260"/>
         <w:rPr>
@@ -15720,24 +16385,14 @@
           <w:lang w:eastAsia="en-US" w:bidi="ar-EG"/>
         </w:rPr>
       </w:pPr>
-      <w:bookmarkStart w:id="36" w:name="_Toc1786257"/>
+      <w:bookmarkStart w:id="37" w:name="_Toc1786259"/>
       <w:r>
         <w:rPr>
           <w:sz w:val="26"/>
           <w:szCs w:val="26"/>
           <w:lang w:eastAsia="en-US" w:bidi="ar-EG"/>
         </w:rPr>
-        <w:t>Sub</w:t>
-      </w:r>
-      <w:bookmarkEnd w:id="36"/>
-    </w:p>
-    <w:p>
-      <w:pPr>
-        <w:pStyle w:val="Heading2"/>
-      </w:pPr>
-      <w:bookmarkStart w:id="37" w:name="_Toc1786258"/>
-      <w:r>
-        <w:t>Searching the Best State</w:t>
+        <w:t>Search Tree</w:t>
       </w:r>
       <w:bookmarkEnd w:id="37"/>
     </w:p>
@@ -15751,14 +16406,14 @@
           <w:lang w:eastAsia="en-US" w:bidi="ar-EG"/>
         </w:rPr>
       </w:pPr>
-      <w:bookmarkStart w:id="38" w:name="_Toc1786259"/>
+      <w:bookmarkStart w:id="38" w:name="_Toc1786260"/>
       <w:r>
         <w:rPr>
           <w:sz w:val="26"/>
           <w:szCs w:val="26"/>
           <w:lang w:eastAsia="en-US" w:bidi="ar-EG"/>
         </w:rPr>
-        <w:t>Search Tree</w:t>
+        <w:t>Search Algorithms</w:t>
       </w:r>
       <w:bookmarkEnd w:id="38"/>
     </w:p>
@@ -15772,65 +16427,76 @@
           <w:lang w:eastAsia="en-US" w:bidi="ar-EG"/>
         </w:rPr>
       </w:pPr>
-      <w:bookmarkStart w:id="39" w:name="_Toc1786260"/>
+      <w:bookmarkStart w:id="39" w:name="_Toc1786261"/>
       <w:r>
         <w:rPr>
           <w:sz w:val="26"/>
           <w:szCs w:val="26"/>
           <w:lang w:eastAsia="en-US" w:bidi="ar-EG"/>
         </w:rPr>
-        <w:t>Sea</w:t>
-      </w:r>
-      <w:bookmarkStart w:id="40" w:name="_GoBack"/>
+        <w:t>Depth-First Search</w:t>
+      </w:r>
+      <w:bookmarkEnd w:id="39"/>
+    </w:p>
+    <w:p>
+      <w:pPr>
+        <w:pStyle w:val="Heading2"/>
+      </w:pPr>
+      <w:bookmarkStart w:id="40" w:name="_Toc1786262"/>
+      <w:r>
+        <w:t>State Evaluation</w:t>
+      </w:r>
       <w:bookmarkEnd w:id="40"/>
-      <w:r>
+    </w:p>
+    <w:p>
+      <w:pPr>
+        <w:pStyle w:val="Heading2"/>
+      </w:pPr>
+      <w:bookmarkStart w:id="41" w:name="_Toc1786263"/>
+      <w:r>
+        <w:t>Game Implementation</w:t>
+      </w:r>
+      <w:bookmarkEnd w:id="41"/>
+    </w:p>
+    <w:p>
+      <w:pPr>
+        <w:pStyle w:val="Heading3"/>
+        <w:ind w:left="1260"/>
         <w:rPr>
           <w:sz w:val="26"/>
           <w:szCs w:val="26"/>
           <w:lang w:eastAsia="en-US" w:bidi="ar-EG"/>
         </w:rPr>
-        <w:t>rch Algorithms</w:t>
-      </w:r>
-      <w:bookmarkEnd w:id="39"/>
-    </w:p>
-    <w:p>
-      <w:pPr>
-        <w:pStyle w:val="Heading3"/>
-        <w:ind w:left="1260"/>
+      </w:pPr>
+      <w:bookmarkStart w:id="42" w:name="_Toc1786264"/>
+      <w:r>
         <w:rPr>
           <w:sz w:val="26"/>
           <w:szCs w:val="26"/>
           <w:lang w:eastAsia="en-US" w:bidi="ar-EG"/>
         </w:rPr>
-      </w:pPr>
-      <w:bookmarkStart w:id="41" w:name="_Toc1786261"/>
-      <w:r>
+        <w:t>Programming Language</w:t>
+      </w:r>
+      <w:bookmarkEnd w:id="42"/>
+    </w:p>
+    <w:p>
+      <w:pPr>
+        <w:pStyle w:val="Heading3"/>
+        <w:ind w:left="1260"/>
         <w:rPr>
           <w:sz w:val="26"/>
           <w:szCs w:val="26"/>
           <w:lang w:eastAsia="en-US" w:bidi="ar-EG"/>
         </w:rPr>
-        <w:t>Depth-First Search</w:t>
-      </w:r>
-      <w:bookmarkEnd w:id="41"/>
-    </w:p>
-    <w:p>
-      <w:pPr>
-        <w:pStyle w:val="Heading2"/>
-      </w:pPr>
-      <w:bookmarkStart w:id="42" w:name="_Toc1786262"/>
-      <w:r>
-        <w:t>State Evaluation</w:t>
-      </w:r>
-      <w:bookmarkEnd w:id="42"/>
-    </w:p>
-    <w:p>
-      <w:pPr>
-        <w:pStyle w:val="Heading2"/>
-      </w:pPr>
-      <w:bookmarkStart w:id="43" w:name="_Toc1786263"/>
-      <w:r>
-        <w:t>Game Implementation</w:t>
+      </w:pPr>
+      <w:bookmarkStart w:id="43" w:name="_Toc1786265"/>
+      <w:r>
+        <w:rPr>
+          <w:sz w:val="26"/>
+          <w:szCs w:val="26"/>
+          <w:lang w:eastAsia="en-US" w:bidi="ar-EG"/>
+        </w:rPr>
+        <w:t>Libraries</w:t>
       </w:r>
       <w:bookmarkEnd w:id="43"/>
     </w:p>
@@ -15844,71 +16510,47 @@
           <w:lang w:eastAsia="en-US" w:bidi="ar-EG"/>
         </w:rPr>
       </w:pPr>
-      <w:bookmarkStart w:id="44" w:name="_Toc1786264"/>
+      <w:bookmarkStart w:id="44" w:name="_Toc1786266"/>
       <w:r>
         <w:rPr>
           <w:sz w:val="26"/>
           <w:szCs w:val="26"/>
           <w:lang w:eastAsia="en-US" w:bidi="ar-EG"/>
         </w:rPr>
-        <w:t>Programming Language</w:t>
+        <w:t>Implemented Projects</w:t>
       </w:r>
       <w:bookmarkEnd w:id="44"/>
     </w:p>
     <w:p>
       <w:pPr>
-        <w:pStyle w:val="Heading3"/>
-        <w:ind w:left="1260"/>
-        <w:rPr>
-          <w:sz w:val="26"/>
-          <w:szCs w:val="26"/>
-          <w:lang w:eastAsia="en-US" w:bidi="ar-EG"/>
-        </w:rPr>
-      </w:pPr>
-      <w:bookmarkStart w:id="45" w:name="_Toc1786265"/>
-      <w:r>
-        <w:rPr>
-          <w:sz w:val="26"/>
-          <w:szCs w:val="26"/>
-          <w:lang w:eastAsia="en-US" w:bidi="ar-EG"/>
-        </w:rPr>
-        <w:t>Libraries</w:t>
-      </w:r>
-      <w:bookmarkEnd w:id="45"/>
+        <w:pStyle w:val="Normal1"/>
+        <w:rPr>
+          <w:color w:val="222222"/>
+          <w:sz w:val="21"/>
+          <w:szCs w:val="21"/>
+          <w:highlight w:val="white"/>
+        </w:rPr>
+      </w:pPr>
     </w:p>
     <w:p>
       <w:pPr>
-        <w:pStyle w:val="Heading3"/>
-        <w:ind w:left="1260"/>
-        <w:rPr>
-          <w:sz w:val="26"/>
-          <w:szCs w:val="26"/>
+        <w:rPr>
+          <w:rFonts w:ascii="Arial" w:eastAsia="Arial" w:hAnsi="Arial" w:cs="Arial"/>
+          <w:color w:val="222222"/>
+          <w:sz w:val="21"/>
+          <w:szCs w:val="21"/>
+          <w:highlight w:val="white"/>
+          <w:lang w:eastAsia="en-US"/>
+        </w:rPr>
+      </w:pPr>
+      <w:r>
+        <w:rPr>
           <w:lang w:eastAsia="en-US" w:bidi="ar-EG"/>
         </w:rPr>
-      </w:pPr>
-      <w:bookmarkStart w:id="46" w:name="_Toc1786266"/>
-      <w:r>
-        <w:rPr>
-          <w:sz w:val="26"/>
-          <w:szCs w:val="26"/>
-          <w:lang w:eastAsia="en-US" w:bidi="ar-EG"/>
-        </w:rPr>
-        <w:t>Implemented Projects</w:t>
-      </w:r>
-      <w:bookmarkEnd w:id="46"/>
-    </w:p>
-    <w:p>
-      <w:pPr>
-        <w:rPr>
-          <w:lang w:eastAsia="en-US" w:bidi="ar-EG"/>
-        </w:rPr>
-      </w:pPr>
-      <w:r>
-        <w:rPr>
-          <w:lang w:eastAsia="en-US" w:bidi="ar-EG"/>
-        </w:rPr>
         <w:br w:type="page"/>
       </w:r>
+      <w:bookmarkStart w:id="45" w:name="_l3z7r16hexfn"/>
+      <w:bookmarkEnd w:id="45"/>
     </w:p>
     <w:p>
       <w:pPr>
@@ -16026,7 +16668,7 @@
       <w:r>
         <w:br w:type="page"/>
       </w:r>
-      <w:bookmarkStart w:id="47" w:name="_Toc1786267"/>
+      <w:bookmarkStart w:id="46" w:name="_Toc1786267"/>
       <w:r>
         <w:rPr>
           <w:noProof/>
@@ -16055,7 +16697,7 @@
         </w:rPr>
         <w:t>GUI</w:t>
       </w:r>
-      <w:bookmarkEnd w:id="47"/>
+      <w:bookmarkEnd w:id="46"/>
     </w:p>
     <w:p>
       <w:pPr>
@@ -16079,69 +16721,53 @@
           <w:szCs w:val="28"/>
         </w:rPr>
       </w:pPr>
-      <w:bookmarkStart w:id="48" w:name="_Toc1784035"/>
-      <w:bookmarkStart w:id="49" w:name="_Toc1785322"/>
-      <w:bookmarkStart w:id="50" w:name="_Toc1785423"/>
-      <w:bookmarkStart w:id="51" w:name="_Toc1786268"/>
+      <w:bookmarkStart w:id="47" w:name="_Toc1784035"/>
+      <w:bookmarkStart w:id="48" w:name="_Toc1785322"/>
+      <w:bookmarkStart w:id="49" w:name="_Toc1785423"/>
+      <w:bookmarkStart w:id="50" w:name="_Toc1786268"/>
+      <w:bookmarkEnd w:id="47"/>
       <w:bookmarkEnd w:id="48"/>
       <w:bookmarkEnd w:id="49"/>
       <w:bookmarkEnd w:id="50"/>
+    </w:p>
+    <w:p>
+      <w:pPr>
+        <w:pStyle w:val="Heading2"/>
+      </w:pPr>
+      <w:bookmarkStart w:id="51" w:name="_Toc1786269"/>
+      <w:r>
+        <w:t xml:space="preserve">Phase 1: </w:t>
+      </w:r>
+      <w:r>
+        <w:t>Preparation</w:t>
+      </w:r>
       <w:bookmarkEnd w:id="51"/>
     </w:p>
     <w:p>
       <w:pPr>
-        <w:pStyle w:val="Heading2"/>
-      </w:pPr>
-      <w:bookmarkStart w:id="52" w:name="_Toc1786269"/>
-      <w:r>
-        <w:t xml:space="preserve">Phase 1: </w:t>
-      </w:r>
-      <w:r>
-        <w:t>Preparation</w:t>
-      </w:r>
-      <w:bookmarkEnd w:id="52"/>
+        <w:ind w:firstLine="576"/>
+        <w:rPr>
+          <w:rFonts w:asciiTheme="majorHAnsi" w:hAnsiTheme="majorHAnsi"/>
+          <w:lang w:eastAsia="en-US" w:bidi="ar-EG"/>
+        </w:rPr>
+      </w:pPr>
+      <w:r>
+        <w:rPr>
+          <w:rFonts w:asciiTheme="majorHAnsi" w:hAnsiTheme="majorHAnsi"/>
+          <w:lang w:eastAsia="en-US" w:bidi="ar-EG"/>
+        </w:rPr>
+        <w:t>One of the important (if not the most) factor of enjoying games is in its graphics and GUI. So we decided to implement a simple yet beautiful design to our Scrabble game. While doing the market research, we found out that the Unity engine is one of leading platforms in the industry while also being easy to learn so we went with it.</w:t>
+      </w:r>
     </w:p>
     <w:p>
       <w:pPr>
-        <w:ind w:firstLine="576"/>
-        <w:rPr>
-          <w:rFonts w:asciiTheme="majorHAnsi" w:hAnsiTheme="majorHAnsi"/>
-          <w:lang w:eastAsia="en-US" w:bidi="ar-EG"/>
-        </w:rPr>
-      </w:pPr>
-      <w:r>
-        <w:rPr>
-          <w:rFonts w:asciiTheme="majorHAnsi" w:hAnsiTheme="majorHAnsi"/>
-          <w:lang w:eastAsia="en-US" w:bidi="ar-EG"/>
-        </w:rPr>
-        <w:t xml:space="preserve">One of the important (if not the most) factor of enjoying games is in its graphics and GUI. </w:t>
-      </w:r>
-      <w:proofErr w:type="gramStart"/>
-      <w:r>
-        <w:rPr>
-          <w:rFonts w:asciiTheme="majorHAnsi" w:hAnsiTheme="majorHAnsi"/>
-          <w:lang w:eastAsia="en-US" w:bidi="ar-EG"/>
-        </w:rPr>
-        <w:t>So</w:t>
-      </w:r>
-      <w:proofErr w:type="gramEnd"/>
-      <w:r>
-        <w:rPr>
-          <w:rFonts w:asciiTheme="majorHAnsi" w:hAnsiTheme="majorHAnsi"/>
-          <w:lang w:eastAsia="en-US" w:bidi="ar-EG"/>
-        </w:rPr>
-        <w:t xml:space="preserve"> we decided to implement a simple yet beautiful design to our Scrabble game. While doing the market research, we found out that the Unity engine is one of leading platforms in the industry while also being easy to learn so we went with it.</w:t>
-      </w:r>
-    </w:p>
-    <w:p>
-      <w:pPr>
         <w:pStyle w:val="Heading2"/>
       </w:pPr>
-      <w:bookmarkStart w:id="53" w:name="_Toc1786270"/>
+      <w:bookmarkStart w:id="52" w:name="_Toc1786270"/>
       <w:r>
         <w:t>Phase 2: Implementation</w:t>
       </w:r>
-      <w:bookmarkEnd w:id="53"/>
+      <w:bookmarkEnd w:id="52"/>
     </w:p>
     <w:p>
       <w:pPr>
@@ -16306,7 +16932,7 @@
       <w:r>
         <w:br w:type="page"/>
       </w:r>
-      <w:bookmarkStart w:id="54" w:name="_Toc1786271"/>
+      <w:bookmarkStart w:id="53" w:name="_Toc1786271"/>
       <w:r>
         <w:rPr>
           <w:noProof/>
@@ -16335,7 +16961,7 @@
         </w:rPr>
         <w:t>Implementation</w:t>
       </w:r>
-      <w:bookmarkEnd w:id="54"/>
+      <w:bookmarkEnd w:id="53"/>
     </w:p>
     <w:p>
       <w:pPr>
@@ -16359,20 +16985,41 @@
           <w:szCs w:val="28"/>
         </w:rPr>
       </w:pPr>
-      <w:bookmarkStart w:id="55" w:name="_Toc1785326"/>
-      <w:bookmarkStart w:id="56" w:name="_Toc1785427"/>
-      <w:bookmarkStart w:id="57" w:name="_Toc1786272"/>
+      <w:bookmarkStart w:id="54" w:name="_Toc1785326"/>
+      <w:bookmarkStart w:id="55" w:name="_Toc1785427"/>
+      <w:bookmarkStart w:id="56" w:name="_Toc1786272"/>
+      <w:bookmarkEnd w:id="54"/>
       <w:bookmarkEnd w:id="55"/>
       <w:bookmarkEnd w:id="56"/>
+    </w:p>
+    <w:p>
+      <w:pPr>
+        <w:pStyle w:val="Heading2"/>
+      </w:pPr>
+      <w:bookmarkStart w:id="57" w:name="_Toc1786273"/>
+      <w:r>
+        <w:t>Game Rules Phase 1</w:t>
+      </w:r>
       <w:bookmarkEnd w:id="57"/>
     </w:p>
     <w:p>
       <w:pPr>
-        <w:pStyle w:val="Heading2"/>
-      </w:pPr>
-      <w:bookmarkStart w:id="58" w:name="_Toc1786273"/>
-      <w:r>
-        <w:t>Game Rules Phase 1</w:t>
+        <w:pStyle w:val="Heading3"/>
+        <w:ind w:left="1260"/>
+        <w:rPr>
+          <w:sz w:val="26"/>
+          <w:szCs w:val="26"/>
+          <w:lang w:eastAsia="en-US" w:bidi="ar-EG"/>
+        </w:rPr>
+      </w:pPr>
+      <w:bookmarkStart w:id="58" w:name="_Toc1786274"/>
+      <w:r>
+        <w:rPr>
+          <w:sz w:val="26"/>
+          <w:szCs w:val="26"/>
+          <w:lang w:eastAsia="en-US" w:bidi="ar-EG"/>
+        </w:rPr>
+        <w:t>Algorithms Used</w:t>
       </w:r>
       <w:bookmarkEnd w:id="58"/>
     </w:p>
@@ -16386,14 +17033,14 @@
           <w:lang w:eastAsia="en-US" w:bidi="ar-EG"/>
         </w:rPr>
       </w:pPr>
-      <w:bookmarkStart w:id="59" w:name="_Toc1786274"/>
+      <w:bookmarkStart w:id="59" w:name="_Toc1786275"/>
       <w:r>
         <w:rPr>
           <w:sz w:val="26"/>
           <w:szCs w:val="26"/>
           <w:lang w:eastAsia="en-US" w:bidi="ar-EG"/>
         </w:rPr>
-        <w:t>Algorithms Used</w:t>
+        <w:t>Challenges Faced</w:t>
       </w:r>
       <w:bookmarkEnd w:id="59"/>
     </w:p>
@@ -16407,19 +17054,29 @@
           <w:lang w:eastAsia="en-US" w:bidi="ar-EG"/>
         </w:rPr>
       </w:pPr>
-      <w:bookmarkStart w:id="60" w:name="_Toc1786275"/>
+      <w:bookmarkStart w:id="60" w:name="_Toc1786276"/>
       <w:r>
         <w:rPr>
           <w:sz w:val="26"/>
           <w:szCs w:val="26"/>
           <w:lang w:eastAsia="en-US" w:bidi="ar-EG"/>
         </w:rPr>
-        <w:t>Challenges Faced</w:t>
+        <w:t>Code Implementation</w:t>
       </w:r>
       <w:bookmarkEnd w:id="60"/>
     </w:p>
     <w:p>
       <w:pPr>
+        <w:pStyle w:val="Heading2"/>
+      </w:pPr>
+      <w:bookmarkStart w:id="61" w:name="_Toc1786277"/>
+      <w:r>
+        <w:t>Board Representation and Move Generation</w:t>
+      </w:r>
+      <w:bookmarkEnd w:id="61"/>
+    </w:p>
+    <w:p>
+      <w:pPr>
         <w:pStyle w:val="Heading3"/>
         <w:ind w:left="1260"/>
         <w:rPr>
@@ -16428,24 +17085,14 @@
           <w:lang w:eastAsia="en-US" w:bidi="ar-EG"/>
         </w:rPr>
       </w:pPr>
-      <w:bookmarkStart w:id="61" w:name="_Toc1786276"/>
+      <w:bookmarkStart w:id="62" w:name="_Toc1786278"/>
       <w:r>
         <w:rPr>
           <w:sz w:val="26"/>
           <w:szCs w:val="26"/>
           <w:lang w:eastAsia="en-US" w:bidi="ar-EG"/>
         </w:rPr>
-        <w:t>Code Implementation</w:t>
-      </w:r>
-      <w:bookmarkEnd w:id="61"/>
-    </w:p>
-    <w:p>
-      <w:pPr>
-        <w:pStyle w:val="Heading2"/>
-      </w:pPr>
-      <w:bookmarkStart w:id="62" w:name="_Toc1786277"/>
-      <w:r>
-        <w:t>Board Representation and Move Generation</w:t>
+        <w:t>Algorithms Used</w:t>
       </w:r>
       <w:bookmarkEnd w:id="62"/>
     </w:p>
@@ -16459,14 +17106,14 @@
           <w:lang w:eastAsia="en-US" w:bidi="ar-EG"/>
         </w:rPr>
       </w:pPr>
-      <w:bookmarkStart w:id="63" w:name="_Toc1786278"/>
+      <w:bookmarkStart w:id="63" w:name="_Toc1786279"/>
       <w:r>
         <w:rPr>
           <w:sz w:val="26"/>
           <w:szCs w:val="26"/>
           <w:lang w:eastAsia="en-US" w:bidi="ar-EG"/>
         </w:rPr>
-        <w:t>Algorithms Used</w:t>
+        <w:t>Challenges Faced</w:t>
       </w:r>
       <w:bookmarkEnd w:id="63"/>
     </w:p>
@@ -16480,19 +17127,29 @@
           <w:lang w:eastAsia="en-US" w:bidi="ar-EG"/>
         </w:rPr>
       </w:pPr>
-      <w:bookmarkStart w:id="64" w:name="_Toc1786279"/>
+      <w:bookmarkStart w:id="64" w:name="_Toc1786280"/>
       <w:r>
         <w:rPr>
           <w:sz w:val="26"/>
           <w:szCs w:val="26"/>
           <w:lang w:eastAsia="en-US" w:bidi="ar-EG"/>
         </w:rPr>
-        <w:t>Challenges Faced</w:t>
+        <w:t>Code Implementation</w:t>
       </w:r>
       <w:bookmarkEnd w:id="64"/>
     </w:p>
     <w:p>
       <w:pPr>
+        <w:pStyle w:val="Heading2"/>
+      </w:pPr>
+      <w:bookmarkStart w:id="65" w:name="_Toc1786281"/>
+      <w:r>
+        <w:t>Evaluation</w:t>
+      </w:r>
+      <w:bookmarkEnd w:id="65"/>
+    </w:p>
+    <w:p>
+      <w:pPr>
         <w:pStyle w:val="Heading3"/>
         <w:ind w:left="1260"/>
         <w:rPr>
@@ -16501,24 +17158,14 @@
           <w:lang w:eastAsia="en-US" w:bidi="ar-EG"/>
         </w:rPr>
       </w:pPr>
-      <w:bookmarkStart w:id="65" w:name="_Toc1786280"/>
+      <w:bookmarkStart w:id="66" w:name="_Toc1786282"/>
       <w:r>
         <w:rPr>
           <w:sz w:val="26"/>
           <w:szCs w:val="26"/>
           <w:lang w:eastAsia="en-US" w:bidi="ar-EG"/>
         </w:rPr>
-        <w:t>Code Implementation</w:t>
-      </w:r>
-      <w:bookmarkEnd w:id="65"/>
-    </w:p>
-    <w:p>
-      <w:pPr>
-        <w:pStyle w:val="Heading2"/>
-      </w:pPr>
-      <w:bookmarkStart w:id="66" w:name="_Toc1786281"/>
-      <w:r>
-        <w:t>Evaluation</w:t>
+        <w:t>Algorithms Used</w:t>
       </w:r>
       <w:bookmarkEnd w:id="66"/>
     </w:p>
@@ -16532,14 +17179,14 @@
           <w:lang w:eastAsia="en-US" w:bidi="ar-EG"/>
         </w:rPr>
       </w:pPr>
-      <w:bookmarkStart w:id="67" w:name="_Toc1786282"/>
+      <w:bookmarkStart w:id="67" w:name="_Toc1786283"/>
       <w:r>
         <w:rPr>
           <w:sz w:val="26"/>
           <w:szCs w:val="26"/>
           <w:lang w:eastAsia="en-US" w:bidi="ar-EG"/>
         </w:rPr>
-        <w:t>Algorithms Used</w:t>
+        <w:t>Challenges Faced</w:t>
       </w:r>
       <w:bookmarkEnd w:id="67"/>
     </w:p>
@@ -16553,19 +17200,29 @@
           <w:lang w:eastAsia="en-US" w:bidi="ar-EG"/>
         </w:rPr>
       </w:pPr>
-      <w:bookmarkStart w:id="68" w:name="_Toc1786283"/>
+      <w:bookmarkStart w:id="68" w:name="_Toc1786284"/>
       <w:r>
         <w:rPr>
           <w:sz w:val="26"/>
           <w:szCs w:val="26"/>
           <w:lang w:eastAsia="en-US" w:bidi="ar-EG"/>
         </w:rPr>
-        <w:t>Challenges Faced</w:t>
+        <w:t>Code Implementation</w:t>
       </w:r>
       <w:bookmarkEnd w:id="68"/>
     </w:p>
     <w:p>
       <w:pPr>
+        <w:pStyle w:val="Heading2"/>
+      </w:pPr>
+      <w:bookmarkStart w:id="69" w:name="_Toc1786285"/>
+      <w:r>
+        <w:t>Optimized Move Generation</w:t>
+      </w:r>
+      <w:bookmarkEnd w:id="69"/>
+    </w:p>
+    <w:p>
+      <w:pPr>
         <w:pStyle w:val="Heading3"/>
         <w:ind w:left="1260"/>
         <w:rPr>
@@ -16574,24 +17231,14 @@
           <w:lang w:eastAsia="en-US" w:bidi="ar-EG"/>
         </w:rPr>
       </w:pPr>
-      <w:bookmarkStart w:id="69" w:name="_Toc1786284"/>
+      <w:bookmarkStart w:id="70" w:name="_Toc1786286"/>
       <w:r>
         <w:rPr>
           <w:sz w:val="26"/>
           <w:szCs w:val="26"/>
           <w:lang w:eastAsia="en-US" w:bidi="ar-EG"/>
         </w:rPr>
-        <w:t>Code Implementation</w:t>
-      </w:r>
-      <w:bookmarkEnd w:id="69"/>
-    </w:p>
-    <w:p>
-      <w:pPr>
-        <w:pStyle w:val="Heading2"/>
-      </w:pPr>
-      <w:bookmarkStart w:id="70" w:name="_Toc1786285"/>
-      <w:r>
-        <w:t>Optimized Move Generation</w:t>
+        <w:t>Algorithms Used</w:t>
       </w:r>
       <w:bookmarkEnd w:id="70"/>
     </w:p>
@@ -16605,14 +17252,14 @@
           <w:lang w:eastAsia="en-US" w:bidi="ar-EG"/>
         </w:rPr>
       </w:pPr>
-      <w:bookmarkStart w:id="71" w:name="_Toc1786286"/>
+      <w:bookmarkStart w:id="71" w:name="_Toc1786287"/>
       <w:r>
         <w:rPr>
           <w:sz w:val="26"/>
           <w:szCs w:val="26"/>
           <w:lang w:eastAsia="en-US" w:bidi="ar-EG"/>
         </w:rPr>
-        <w:t>Algorithms Used</w:t>
+        <w:t>Challenges Faced</w:t>
       </w:r>
       <w:bookmarkEnd w:id="71"/>
     </w:p>
@@ -16626,19 +17273,29 @@
           <w:lang w:eastAsia="en-US" w:bidi="ar-EG"/>
         </w:rPr>
       </w:pPr>
-      <w:bookmarkStart w:id="72" w:name="_Toc1786287"/>
+      <w:bookmarkStart w:id="72" w:name="_Toc1786288"/>
       <w:r>
         <w:rPr>
           <w:sz w:val="26"/>
           <w:szCs w:val="26"/>
           <w:lang w:eastAsia="en-US" w:bidi="ar-EG"/>
         </w:rPr>
-        <w:t>Challenges Faced</w:t>
+        <w:t>Code Implementation</w:t>
       </w:r>
       <w:bookmarkEnd w:id="72"/>
     </w:p>
     <w:p>
       <w:pPr>
+        <w:pStyle w:val="Heading2"/>
+      </w:pPr>
+      <w:bookmarkStart w:id="73" w:name="_Toc1786289"/>
+      <w:r>
+        <w:t>Searching Phase</w:t>
+      </w:r>
+      <w:bookmarkEnd w:id="73"/>
+    </w:p>
+    <w:p>
+      <w:pPr>
         <w:pStyle w:val="Heading3"/>
         <w:ind w:left="1260"/>
         <w:rPr>
@@ -16647,24 +17304,14 @@
           <w:lang w:eastAsia="en-US" w:bidi="ar-EG"/>
         </w:rPr>
       </w:pPr>
-      <w:bookmarkStart w:id="73" w:name="_Toc1786288"/>
+      <w:bookmarkStart w:id="74" w:name="_Toc1786290"/>
       <w:r>
         <w:rPr>
           <w:sz w:val="26"/>
           <w:szCs w:val="26"/>
           <w:lang w:eastAsia="en-US" w:bidi="ar-EG"/>
         </w:rPr>
-        <w:t>Code Implementation</w:t>
-      </w:r>
-      <w:bookmarkEnd w:id="73"/>
-    </w:p>
-    <w:p>
-      <w:pPr>
-        <w:pStyle w:val="Heading2"/>
-      </w:pPr>
-      <w:bookmarkStart w:id="74" w:name="_Toc1786289"/>
-      <w:r>
-        <w:t>Searching Phase</w:t>
+        <w:t>Algorithms Used</w:t>
       </w:r>
       <w:bookmarkEnd w:id="74"/>
     </w:p>
@@ -16678,14 +17325,14 @@
           <w:lang w:eastAsia="en-US" w:bidi="ar-EG"/>
         </w:rPr>
       </w:pPr>
-      <w:bookmarkStart w:id="75" w:name="_Toc1786290"/>
+      <w:bookmarkStart w:id="75" w:name="_Toc1786291"/>
       <w:r>
         <w:rPr>
           <w:sz w:val="26"/>
           <w:szCs w:val="26"/>
           <w:lang w:eastAsia="en-US" w:bidi="ar-EG"/>
         </w:rPr>
-        <w:t>Algorithms Used</w:t>
+        <w:t>Challenges Faced</w:t>
       </w:r>
       <w:bookmarkEnd w:id="75"/>
     </w:p>
@@ -16699,19 +17346,29 @@
           <w:lang w:eastAsia="en-US" w:bidi="ar-EG"/>
         </w:rPr>
       </w:pPr>
-      <w:bookmarkStart w:id="76" w:name="_Toc1786291"/>
+      <w:bookmarkStart w:id="76" w:name="_Toc1786292"/>
       <w:r>
         <w:rPr>
           <w:sz w:val="26"/>
           <w:szCs w:val="26"/>
           <w:lang w:eastAsia="en-US" w:bidi="ar-EG"/>
         </w:rPr>
-        <w:t>Challenges Faced</w:t>
+        <w:t>Code Implementation</w:t>
       </w:r>
       <w:bookmarkEnd w:id="76"/>
     </w:p>
     <w:p>
       <w:pPr>
+        <w:pStyle w:val="Heading2"/>
+      </w:pPr>
+      <w:bookmarkStart w:id="77" w:name="_Toc1786293"/>
+      <w:r>
+        <w:t>Quiescence Search</w:t>
+      </w:r>
+      <w:bookmarkEnd w:id="77"/>
+    </w:p>
+    <w:p>
+      <w:pPr>
         <w:pStyle w:val="Heading3"/>
         <w:ind w:left="1260"/>
         <w:rPr>
@@ -16720,24 +17377,14 @@
           <w:lang w:eastAsia="en-US" w:bidi="ar-EG"/>
         </w:rPr>
       </w:pPr>
-      <w:bookmarkStart w:id="77" w:name="_Toc1786292"/>
+      <w:bookmarkStart w:id="78" w:name="_Toc1786294"/>
       <w:r>
         <w:rPr>
           <w:sz w:val="26"/>
           <w:szCs w:val="26"/>
           <w:lang w:eastAsia="en-US" w:bidi="ar-EG"/>
         </w:rPr>
-        <w:t>Code Implementation</w:t>
-      </w:r>
-      <w:bookmarkEnd w:id="77"/>
-    </w:p>
-    <w:p>
-      <w:pPr>
-        <w:pStyle w:val="Heading2"/>
-      </w:pPr>
-      <w:bookmarkStart w:id="78" w:name="_Toc1786293"/>
-      <w:r>
-        <w:t>Quiescence Search</w:t>
+        <w:t>Algorithms Used</w:t>
       </w:r>
       <w:bookmarkEnd w:id="78"/>
     </w:p>
@@ -16751,14 +17398,14 @@
           <w:lang w:eastAsia="en-US" w:bidi="ar-EG"/>
         </w:rPr>
       </w:pPr>
-      <w:bookmarkStart w:id="79" w:name="_Toc1786294"/>
+      <w:bookmarkStart w:id="79" w:name="_Toc1786295"/>
       <w:r>
         <w:rPr>
           <w:sz w:val="26"/>
           <w:szCs w:val="26"/>
           <w:lang w:eastAsia="en-US" w:bidi="ar-EG"/>
         </w:rPr>
-        <w:t>Algorithms Used</w:t>
+        <w:t>Challenges Faced</w:t>
       </w:r>
       <w:bookmarkEnd w:id="79"/>
     </w:p>
@@ -16772,37 +17419,16 @@
           <w:lang w:eastAsia="en-US" w:bidi="ar-EG"/>
         </w:rPr>
       </w:pPr>
-      <w:bookmarkStart w:id="80" w:name="_Toc1786295"/>
+      <w:bookmarkStart w:id="80" w:name="_Toc1786296"/>
       <w:r>
         <w:rPr>
           <w:sz w:val="26"/>
           <w:szCs w:val="26"/>
           <w:lang w:eastAsia="en-US" w:bidi="ar-EG"/>
         </w:rPr>
-        <w:t>Challenges Faced</w:t>
+        <w:t>Code Implementation</w:t>
       </w:r>
       <w:bookmarkEnd w:id="80"/>
-    </w:p>
-    <w:p>
-      <w:pPr>
-        <w:pStyle w:val="Heading3"/>
-        <w:ind w:left="1260"/>
-        <w:rPr>
-          <w:sz w:val="26"/>
-          <w:szCs w:val="26"/>
-          <w:lang w:eastAsia="en-US" w:bidi="ar-EG"/>
-        </w:rPr>
-      </w:pPr>
-      <w:bookmarkStart w:id="81" w:name="_Toc1786296"/>
-      <w:r>
-        <w:rPr>
-          <w:sz w:val="26"/>
-          <w:szCs w:val="26"/>
-          <w:lang w:eastAsia="en-US" w:bidi="ar-EG"/>
-        </w:rPr>
-        <w:t>Code Implementation</w:t>
-      </w:r>
-      <w:bookmarkEnd w:id="81"/>
     </w:p>
     <w:p>
       <w:pPr>
@@ -16942,7 +17568,7 @@
       <w:r>
         <w:br w:type="page"/>
       </w:r>
-      <w:bookmarkStart w:id="82" w:name="_Toc1786297"/>
+      <w:bookmarkStart w:id="81" w:name="_Toc1786297"/>
       <w:r>
         <w:rPr>
           <w:noProof/>
@@ -16971,7 +17597,7 @@
         </w:rPr>
         <w:t>Communication</w:t>
       </w:r>
-      <w:bookmarkEnd w:id="82"/>
+      <w:bookmarkEnd w:id="81"/>
     </w:p>
     <w:p>
       <w:pPr>
@@ -16995,25 +17621,56 @@
           <w:szCs w:val="28"/>
         </w:rPr>
       </w:pPr>
-      <w:bookmarkStart w:id="83" w:name="_Toc1785352"/>
-      <w:bookmarkStart w:id="84" w:name="_Toc1785453"/>
-      <w:bookmarkStart w:id="85" w:name="_Toc1786298"/>
+      <w:bookmarkStart w:id="82" w:name="_Toc1785352"/>
+      <w:bookmarkStart w:id="83" w:name="_Toc1785453"/>
+      <w:bookmarkStart w:id="84" w:name="_Toc1786298"/>
+      <w:bookmarkEnd w:id="82"/>
       <w:bookmarkEnd w:id="83"/>
       <w:bookmarkEnd w:id="84"/>
+    </w:p>
+    <w:p>
+      <w:pPr>
+        <w:pStyle w:val="Heading2"/>
+      </w:pPr>
+      <w:bookmarkStart w:id="85" w:name="_Toc1786299"/>
+      <w:r>
+        <w:t>Send to the server</w:t>
+      </w:r>
       <w:bookmarkEnd w:id="85"/>
     </w:p>
     <w:p>
       <w:pPr>
-        <w:pStyle w:val="Heading2"/>
-      </w:pPr>
-      <w:bookmarkStart w:id="86" w:name="_Toc1786299"/>
-      <w:r>
-        <w:t>Send to the server</w:t>
+        <w:pStyle w:val="Heading3"/>
+        <w:ind w:left="1260"/>
+        <w:rPr>
+          <w:sz w:val="26"/>
+          <w:szCs w:val="26"/>
+          <w:lang w:eastAsia="en-US" w:bidi="ar-EG"/>
+        </w:rPr>
+      </w:pPr>
+      <w:bookmarkStart w:id="86" w:name="_Toc1786300"/>
+      <w:r>
+        <w:rPr>
+          <w:sz w:val="26"/>
+          <w:szCs w:val="26"/>
+          <w:lang w:eastAsia="en-US" w:bidi="ar-EG"/>
+        </w:rPr>
+        <w:t>Sub</w:t>
       </w:r>
       <w:bookmarkEnd w:id="86"/>
     </w:p>
     <w:p>
       <w:pPr>
+        <w:pStyle w:val="Heading2"/>
+      </w:pPr>
+      <w:bookmarkStart w:id="87" w:name="_Toc1786301"/>
+      <w:r>
+        <w:t>Receive from the server</w:t>
+      </w:r>
+      <w:bookmarkEnd w:id="87"/>
+    </w:p>
+    <w:p>
+      <w:pPr>
         <w:pStyle w:val="Heading3"/>
         <w:ind w:left="1260"/>
         <w:rPr>
@@ -17022,7 +17679,7 @@
           <w:lang w:eastAsia="en-US" w:bidi="ar-EG"/>
         </w:rPr>
       </w:pPr>
-      <w:bookmarkStart w:id="87" w:name="_Toc1786300"/>
+      <w:bookmarkStart w:id="88" w:name="_Toc1786302"/>
       <w:r>
         <w:rPr>
           <w:sz w:val="26"/>
@@ -17031,38 +17688,7 @@
         </w:rPr>
         <w:t>Sub</w:t>
       </w:r>
-      <w:bookmarkEnd w:id="87"/>
-    </w:p>
-    <w:p>
-      <w:pPr>
-        <w:pStyle w:val="Heading2"/>
-      </w:pPr>
-      <w:bookmarkStart w:id="88" w:name="_Toc1786301"/>
-      <w:r>
-        <w:t>Receive from the server</w:t>
-      </w:r>
       <w:bookmarkEnd w:id="88"/>
-    </w:p>
-    <w:p>
-      <w:pPr>
-        <w:pStyle w:val="Heading3"/>
-        <w:ind w:left="1260"/>
-        <w:rPr>
-          <w:sz w:val="26"/>
-          <w:szCs w:val="26"/>
-          <w:lang w:eastAsia="en-US" w:bidi="ar-EG"/>
-        </w:rPr>
-      </w:pPr>
-      <w:bookmarkStart w:id="89" w:name="_Toc1786302"/>
-      <w:r>
-        <w:rPr>
-          <w:sz w:val="26"/>
-          <w:szCs w:val="26"/>
-          <w:lang w:eastAsia="en-US" w:bidi="ar-EG"/>
-        </w:rPr>
-        <w:t>Sub</w:t>
-      </w:r>
-      <w:bookmarkEnd w:id="89"/>
     </w:p>
     <w:p>
       <w:pPr>
@@ -17175,7 +17801,7 @@
       <w:r>
         <w:br w:type="page"/>
       </w:r>
-      <w:bookmarkStart w:id="90" w:name="_Toc1786303"/>
+      <w:bookmarkStart w:id="89" w:name="_Toc1786303"/>
       <w:r>
         <w:rPr>
           <w:noProof/>
@@ -17204,7 +17830,7 @@
         </w:rPr>
         <w:t>Integration</w:t>
       </w:r>
-      <w:bookmarkEnd w:id="90"/>
+      <w:bookmarkEnd w:id="89"/>
     </w:p>
     <w:p>
       <w:pPr>
@@ -17228,12 +17854,12 @@
           <w:szCs w:val="28"/>
         </w:rPr>
       </w:pPr>
-      <w:bookmarkStart w:id="91" w:name="_Toc1785358"/>
-      <w:bookmarkStart w:id="92" w:name="_Toc1785459"/>
-      <w:bookmarkStart w:id="93" w:name="_Toc1786304"/>
+      <w:bookmarkStart w:id="90" w:name="_Toc1785358"/>
+      <w:bookmarkStart w:id="91" w:name="_Toc1785459"/>
+      <w:bookmarkStart w:id="92" w:name="_Toc1786304"/>
+      <w:bookmarkEnd w:id="90"/>
       <w:bookmarkEnd w:id="91"/>
       <w:bookmarkEnd w:id="92"/>
-      <w:bookmarkEnd w:id="93"/>
     </w:p>
     <w:p>
       <w:pPr>
@@ -17389,7 +18015,7 @@
       <w:r>
         <w:br w:type="page"/>
       </w:r>
-      <w:bookmarkStart w:id="94" w:name="_Toc1786305"/>
+      <w:bookmarkStart w:id="93" w:name="_Toc1786305"/>
       <w:r>
         <w:rPr>
           <w:noProof/>
@@ -17409,7 +18035,7 @@
         </w:rPr>
         <w:t>Testing</w:t>
       </w:r>
-      <w:bookmarkEnd w:id="94"/>
+      <w:bookmarkEnd w:id="93"/>
     </w:p>
     <w:p>
       <w:pPr>
@@ -17433,20 +18059,41 @@
           <w:szCs w:val="28"/>
         </w:rPr>
       </w:pPr>
-      <w:bookmarkStart w:id="95" w:name="_Toc1785360"/>
-      <w:bookmarkStart w:id="96" w:name="_Toc1785461"/>
-      <w:bookmarkStart w:id="97" w:name="_Toc1786306"/>
+      <w:bookmarkStart w:id="94" w:name="_Toc1785360"/>
+      <w:bookmarkStart w:id="95" w:name="_Toc1785461"/>
+      <w:bookmarkStart w:id="96" w:name="_Toc1786306"/>
+      <w:bookmarkEnd w:id="94"/>
       <w:bookmarkEnd w:id="95"/>
       <w:bookmarkEnd w:id="96"/>
+    </w:p>
+    <w:p>
+      <w:pPr>
+        <w:pStyle w:val="Heading2"/>
+      </w:pPr>
+      <w:bookmarkStart w:id="97" w:name="_Toc1786307"/>
+      <w:r>
+        <w:t>Testing Plan</w:t>
+      </w:r>
       <w:bookmarkEnd w:id="97"/>
     </w:p>
     <w:p>
       <w:pPr>
-        <w:pStyle w:val="Heading2"/>
-      </w:pPr>
-      <w:bookmarkStart w:id="98" w:name="_Toc1786307"/>
-      <w:r>
-        <w:t>Testing Plan</w:t>
+        <w:pStyle w:val="Heading3"/>
+        <w:ind w:left="1260"/>
+        <w:rPr>
+          <w:sz w:val="26"/>
+          <w:szCs w:val="26"/>
+          <w:lang w:eastAsia="en-US" w:bidi="ar-EG"/>
+        </w:rPr>
+      </w:pPr>
+      <w:bookmarkStart w:id="98" w:name="_Toc1786308"/>
+      <w:r>
+        <w:rPr>
+          <w:sz w:val="26"/>
+          <w:szCs w:val="26"/>
+          <w:lang w:eastAsia="en-US" w:bidi="ar-EG"/>
+        </w:rPr>
+        <w:t>Unit Testing</w:t>
       </w:r>
       <w:bookmarkEnd w:id="98"/>
     </w:p>
@@ -17460,19 +18107,29 @@
           <w:lang w:eastAsia="en-US" w:bidi="ar-EG"/>
         </w:rPr>
       </w:pPr>
-      <w:bookmarkStart w:id="99" w:name="_Toc1786308"/>
+      <w:bookmarkStart w:id="99" w:name="_Toc1786309"/>
       <w:r>
         <w:rPr>
           <w:sz w:val="26"/>
           <w:szCs w:val="26"/>
           <w:lang w:eastAsia="en-US" w:bidi="ar-EG"/>
         </w:rPr>
-        <w:t>Unit Testing</w:t>
+        <w:t>Module Testing</w:t>
       </w:r>
       <w:bookmarkEnd w:id="99"/>
     </w:p>
     <w:p>
       <w:pPr>
+        <w:pStyle w:val="Heading2"/>
+      </w:pPr>
+      <w:bookmarkStart w:id="100" w:name="_Toc1786310"/>
+      <w:r>
+        <w:t>Testing Phases</w:t>
+      </w:r>
+      <w:bookmarkEnd w:id="100"/>
+    </w:p>
+    <w:p>
+      <w:pPr>
         <w:pStyle w:val="Heading3"/>
         <w:ind w:left="1260"/>
         <w:rPr>
@@ -17481,29 +18138,29 @@
           <w:lang w:eastAsia="en-US" w:bidi="ar-EG"/>
         </w:rPr>
       </w:pPr>
-      <w:bookmarkStart w:id="100" w:name="_Toc1786309"/>
+      <w:bookmarkStart w:id="101" w:name="_Toc1786311"/>
       <w:r>
         <w:rPr>
           <w:sz w:val="26"/>
           <w:szCs w:val="26"/>
           <w:lang w:eastAsia="en-US" w:bidi="ar-EG"/>
         </w:rPr>
-        <w:t>Module Testing</w:t>
-      </w:r>
-      <w:bookmarkEnd w:id="100"/>
-    </w:p>
-    <w:p>
-      <w:pPr>
-        <w:pStyle w:val="Heading2"/>
-      </w:pPr>
-      <w:bookmarkStart w:id="101" w:name="_Toc1786310"/>
-      <w:r>
-        <w:t>Testing Phases</w:t>
+        <w:t>Sub</w:t>
       </w:r>
       <w:bookmarkEnd w:id="101"/>
     </w:p>
     <w:p>
       <w:pPr>
+        <w:pStyle w:val="Heading2"/>
+      </w:pPr>
+      <w:bookmarkStart w:id="102" w:name="_Toc1786312"/>
+      <w:r>
+        <w:t>Evaluation’s Test Cases</w:t>
+      </w:r>
+      <w:bookmarkEnd w:id="102"/>
+    </w:p>
+    <w:p>
+      <w:pPr>
         <w:pStyle w:val="Heading3"/>
         <w:ind w:left="1260"/>
         <w:rPr>
@@ -17512,47 +18169,16 @@
           <w:lang w:eastAsia="en-US" w:bidi="ar-EG"/>
         </w:rPr>
       </w:pPr>
-      <w:bookmarkStart w:id="102" w:name="_Toc1786311"/>
+      <w:bookmarkStart w:id="103" w:name="_Toc1786313"/>
       <w:r>
         <w:rPr>
           <w:sz w:val="26"/>
           <w:szCs w:val="26"/>
           <w:lang w:eastAsia="en-US" w:bidi="ar-EG"/>
         </w:rPr>
-        <w:t>Sub</w:t>
-      </w:r>
-      <w:bookmarkEnd w:id="102"/>
-    </w:p>
-    <w:p>
-      <w:pPr>
-        <w:pStyle w:val="Heading2"/>
-      </w:pPr>
-      <w:bookmarkStart w:id="103" w:name="_Toc1786312"/>
-      <w:r>
-        <w:t>Evaluation’s Test Cases</w:t>
+        <w:t>THIS IS THE LONGEST PART OF THE REPORT</w:t>
       </w:r>
       <w:bookmarkEnd w:id="103"/>
-    </w:p>
-    <w:p>
-      <w:pPr>
-        <w:pStyle w:val="Heading3"/>
-        <w:ind w:left="1260"/>
-        <w:rPr>
-          <w:sz w:val="26"/>
-          <w:szCs w:val="26"/>
-          <w:lang w:eastAsia="en-US" w:bidi="ar-EG"/>
-        </w:rPr>
-      </w:pPr>
-      <w:bookmarkStart w:id="104" w:name="_Toc1786313"/>
-      <w:r>
-        <w:rPr>
-          <w:sz w:val="26"/>
-          <w:szCs w:val="26"/>
-          <w:lang w:eastAsia="en-US" w:bidi="ar-EG"/>
-        </w:rPr>
-        <w:t>THIS IS THE LONGEST PART OF THE REPORT</w:t>
-      </w:r>
-      <w:bookmarkEnd w:id="104"/>
     </w:p>
     <w:p>
       <w:pPr>
@@ -17733,7 +18359,7 @@
       <w:r>
         <w:br w:type="page"/>
       </w:r>
-      <w:bookmarkStart w:id="105" w:name="_Toc1786314"/>
+      <w:bookmarkStart w:id="104" w:name="_Toc1786314"/>
       <w:r>
         <w:rPr>
           <w:noProof/>
@@ -17744,7 +18370,7 @@
         <w:lastRenderedPageBreak/>
         <w:t>9. Tools Used</w:t>
       </w:r>
-      <w:bookmarkEnd w:id="105"/>
+      <w:bookmarkEnd w:id="104"/>
     </w:p>
     <w:p>
       <w:pPr>
@@ -17768,20 +18394,153 @@
           <w:szCs w:val="28"/>
         </w:rPr>
       </w:pPr>
-      <w:bookmarkStart w:id="106" w:name="_Toc1785369"/>
-      <w:bookmarkStart w:id="107" w:name="_Toc1785470"/>
-      <w:bookmarkStart w:id="108" w:name="_Toc1786315"/>
+      <w:bookmarkStart w:id="105" w:name="_Toc1785369"/>
+      <w:bookmarkStart w:id="106" w:name="_Toc1785470"/>
+      <w:bookmarkStart w:id="107" w:name="_Toc1786315"/>
+      <w:bookmarkEnd w:id="105"/>
       <w:bookmarkEnd w:id="106"/>
       <w:bookmarkEnd w:id="107"/>
+    </w:p>
+    <w:p>
+      <w:pPr>
+        <w:pStyle w:val="Heading2"/>
+      </w:pPr>
+      <w:bookmarkStart w:id="108" w:name="_Toc1786316"/>
+      <w:r>
+        <w:t>Python</w:t>
+      </w:r>
       <w:bookmarkEnd w:id="108"/>
     </w:p>
     <w:p>
       <w:pPr>
+        <w:ind w:firstLine="576"/>
+        <w:rPr>
+          <w:rFonts w:asciiTheme="majorHAnsi" w:hAnsiTheme="majorHAnsi"/>
+          <w:lang w:eastAsia="en-US" w:bidi="ar-EG"/>
+        </w:rPr>
+      </w:pPr>
+      <w:r>
+        <w:rPr>
+          <w:rFonts w:asciiTheme="majorHAnsi" w:hAnsiTheme="majorHAnsi"/>
+          <w:lang w:eastAsia="en-US" w:bidi="ar-EG"/>
+        </w:rPr>
+        <w:t>Python is a programming language. It's used for ma</w:t>
+      </w:r>
+      <w:r>
+        <w:rPr>
+          <w:rFonts w:asciiTheme="majorHAnsi" w:hAnsiTheme="majorHAnsi"/>
+          <w:lang w:eastAsia="en-US" w:bidi="ar-EG"/>
+        </w:rPr>
+        <w:t xml:space="preserve">ny different applications. It's </w:t>
+      </w:r>
+      <w:r>
+        <w:rPr>
+          <w:rFonts w:asciiTheme="majorHAnsi" w:hAnsiTheme="majorHAnsi"/>
+          <w:lang w:eastAsia="en-US" w:bidi="ar-EG"/>
+        </w:rPr>
+        <w:t>used in some</w:t>
+      </w:r>
+      <w:r>
+        <w:rPr>
+          <w:rFonts w:asciiTheme="majorHAnsi" w:hAnsiTheme="majorHAnsi"/>
+          <w:lang w:eastAsia="en-US" w:bidi="ar-EG"/>
+        </w:rPr>
+        <w:t xml:space="preserve"> </w:t>
+      </w:r>
+      <w:r>
+        <w:rPr>
+          <w:rFonts w:asciiTheme="majorHAnsi" w:hAnsiTheme="majorHAnsi"/>
+          <w:lang w:eastAsia="en-US" w:bidi="ar-EG"/>
+        </w:rPr>
+        <w:t>high schools and colleges as an introducto</w:t>
+      </w:r>
+      <w:r>
+        <w:rPr>
+          <w:rFonts w:asciiTheme="majorHAnsi" w:hAnsiTheme="majorHAnsi"/>
+          <w:lang w:eastAsia="en-US" w:bidi="ar-EG"/>
+        </w:rPr>
+        <w:t xml:space="preserve">ry programming language because </w:t>
+      </w:r>
+      <w:r>
+        <w:rPr>
+          <w:rFonts w:asciiTheme="majorHAnsi" w:hAnsiTheme="majorHAnsi"/>
+          <w:lang w:eastAsia="en-US" w:bidi="ar-EG"/>
+        </w:rPr>
+        <w:t>Python is easy to learn, but</w:t>
+      </w:r>
+      <w:r>
+        <w:rPr>
+          <w:rFonts w:asciiTheme="majorHAnsi" w:hAnsiTheme="majorHAnsi"/>
+          <w:lang w:eastAsia="en-US" w:bidi="ar-EG"/>
+        </w:rPr>
+        <w:t xml:space="preserve"> </w:t>
+      </w:r>
+      <w:r>
+        <w:rPr>
+          <w:rFonts w:asciiTheme="majorHAnsi" w:hAnsiTheme="majorHAnsi"/>
+          <w:lang w:eastAsia="en-US" w:bidi="ar-EG"/>
+        </w:rPr>
+        <w:t>it's also used by professional software devel</w:t>
+      </w:r>
+      <w:r>
+        <w:rPr>
+          <w:rFonts w:asciiTheme="majorHAnsi" w:hAnsiTheme="majorHAnsi"/>
+          <w:lang w:eastAsia="en-US" w:bidi="ar-EG"/>
+        </w:rPr>
+        <w:t xml:space="preserve">opers at organizations, such as </w:t>
+      </w:r>
+      <w:r>
+        <w:rPr>
+          <w:rFonts w:asciiTheme="majorHAnsi" w:hAnsiTheme="majorHAnsi"/>
+          <w:lang w:eastAsia="en-US" w:bidi="ar-EG"/>
+        </w:rPr>
+        <w:t>Google, NASA, and Lucasfilm</w:t>
+      </w:r>
+      <w:r>
+        <w:rPr>
+          <w:rFonts w:asciiTheme="majorHAnsi" w:hAnsiTheme="majorHAnsi"/>
+          <w:lang w:eastAsia="en-US" w:bidi="ar-EG"/>
+        </w:rPr>
+        <w:t xml:space="preserve"> </w:t>
+      </w:r>
+      <w:r>
+        <w:rPr>
+          <w:rFonts w:asciiTheme="majorHAnsi" w:hAnsiTheme="majorHAnsi"/>
+          <w:lang w:eastAsia="en-US" w:bidi="ar-EG"/>
+        </w:rPr>
+        <w:t>Ltd</w:t>
+      </w:r>
+      <w:r>
+        <w:rPr>
+          <w:rFonts w:asciiTheme="majorHAnsi" w:hAnsiTheme="majorHAnsi"/>
+          <w:lang w:eastAsia="en-US" w:bidi="ar-EG"/>
+        </w:rPr>
+        <w:t>.</w:t>
+      </w:r>
+    </w:p>
+    <w:p>
+      <w:pPr>
+        <w:ind w:firstLine="576"/>
+        <w:rPr>
+          <w:rFonts w:asciiTheme="majorHAnsi" w:hAnsiTheme="majorHAnsi"/>
+          <w:lang w:eastAsia="en-US" w:bidi="ar-EG"/>
+        </w:rPr>
+      </w:pPr>
+      <w:r>
+        <w:rPr>
+          <w:rFonts w:asciiTheme="majorHAnsi" w:hAnsiTheme="majorHAnsi"/>
+          <w:lang w:eastAsia="en-US" w:bidi="ar-EG"/>
+        </w:rPr>
+        <w:t>[Insert Python Logo]</w:t>
+      </w:r>
+    </w:p>
+    <w:p>
+      <w:pPr>
         <w:pStyle w:val="Heading2"/>
       </w:pPr>
-      <w:bookmarkStart w:id="109" w:name="_Toc1786316"/>
-      <w:r>
-        <w:t>Python</w:t>
+      <w:bookmarkStart w:id="109" w:name="_Toc1786317"/>
+      <w:r>
+        <w:t>C++</w:t>
       </w:r>
       <w:bookmarkEnd w:id="109"/>
     </w:p>
@@ -17798,123 +18557,63 @@
           <w:rFonts w:asciiTheme="majorHAnsi" w:hAnsiTheme="majorHAnsi"/>
           <w:lang w:eastAsia="en-US" w:bidi="ar-EG"/>
         </w:rPr>
-        <w:t>Python is a programming language. It's used for ma</w:t>
+        <w:t>C++ is a general-purpose programming language. It has imperative, object-oriented and generic</w:t>
       </w:r>
       <w:r>
         <w:rPr>
           <w:rFonts w:asciiTheme="majorHAnsi" w:hAnsiTheme="majorHAnsi"/>
           <w:lang w:eastAsia="en-US" w:bidi="ar-EG"/>
         </w:rPr>
-        <w:t xml:space="preserve">ny different applications. It's </w:t>
+        <w:t xml:space="preserve"> </w:t>
       </w:r>
       <w:r>
         <w:rPr>
           <w:rFonts w:asciiTheme="majorHAnsi" w:hAnsiTheme="majorHAnsi"/>
           <w:lang w:eastAsia="en-US" w:bidi="ar-EG"/>
         </w:rPr>
-        <w:t>used in some</w:t>
-      </w:r>
-      <w:r>
+        <w:t>programming features, while also providing facilities for low-level memory manipulation</w:t>
+      </w:r>
+    </w:p>
+    <w:p>
+      <w:pPr>
+        <w:ind w:firstLine="576"/>
         <w:rPr>
           <w:rFonts w:asciiTheme="majorHAnsi" w:hAnsiTheme="majorHAnsi"/>
           <w:lang w:eastAsia="en-US" w:bidi="ar-EG"/>
         </w:rPr>
-        <w:t xml:space="preserve"> </w:t>
-      </w:r>
+      </w:pPr>
       <w:r>
         <w:rPr>
           <w:rFonts w:asciiTheme="majorHAnsi" w:hAnsiTheme="majorHAnsi"/>
           <w:lang w:eastAsia="en-US" w:bidi="ar-EG"/>
         </w:rPr>
-        <w:t>high schools and colleges as an introducto</w:t>
+        <w:t xml:space="preserve">[Insert </w:t>
       </w:r>
       <w:r>
         <w:rPr>
           <w:rFonts w:asciiTheme="majorHAnsi" w:hAnsiTheme="majorHAnsi"/>
           <w:lang w:eastAsia="en-US" w:bidi="ar-EG"/>
         </w:rPr>
-        <w:t xml:space="preserve">ry programming language because </w:t>
+        <w:t>C++</w:t>
       </w:r>
       <w:r>
         <w:rPr>
           <w:rFonts w:asciiTheme="majorHAnsi" w:hAnsiTheme="majorHAnsi"/>
           <w:lang w:eastAsia="en-US" w:bidi="ar-EG"/>
         </w:rPr>
-        <w:t>Python is easy to learn, but</w:t>
-      </w:r>
-      <w:r>
-        <w:rPr>
-          <w:rFonts w:asciiTheme="majorHAnsi" w:hAnsiTheme="majorHAnsi"/>
-          <w:lang w:eastAsia="en-US" w:bidi="ar-EG"/>
-        </w:rPr>
-        <w:t xml:space="preserve"> </w:t>
-      </w:r>
-      <w:r>
-        <w:rPr>
-          <w:rFonts w:asciiTheme="majorHAnsi" w:hAnsiTheme="majorHAnsi"/>
-          <w:lang w:eastAsia="en-US" w:bidi="ar-EG"/>
-        </w:rPr>
-        <w:t>it's also used by professional software devel</w:t>
-      </w:r>
-      <w:r>
-        <w:rPr>
-          <w:rFonts w:asciiTheme="majorHAnsi" w:hAnsiTheme="majorHAnsi"/>
-          <w:lang w:eastAsia="en-US" w:bidi="ar-EG"/>
-        </w:rPr>
-        <w:t xml:space="preserve">opers at organizations, such as </w:t>
-      </w:r>
-      <w:r>
-        <w:rPr>
-          <w:rFonts w:asciiTheme="majorHAnsi" w:hAnsiTheme="majorHAnsi"/>
-          <w:lang w:eastAsia="en-US" w:bidi="ar-EG"/>
-        </w:rPr>
-        <w:t>Google, NASA, and Lucasfilm</w:t>
-      </w:r>
-      <w:r>
-        <w:rPr>
-          <w:rFonts w:asciiTheme="majorHAnsi" w:hAnsiTheme="majorHAnsi"/>
-          <w:lang w:eastAsia="en-US" w:bidi="ar-EG"/>
-        </w:rPr>
-        <w:t xml:space="preserve"> </w:t>
-      </w:r>
-      <w:r>
-        <w:rPr>
-          <w:rFonts w:asciiTheme="majorHAnsi" w:hAnsiTheme="majorHAnsi"/>
-          <w:lang w:eastAsia="en-US" w:bidi="ar-EG"/>
-        </w:rPr>
-        <w:t>Ltd</w:t>
-      </w:r>
-      <w:r>
-        <w:rPr>
-          <w:rFonts w:asciiTheme="majorHAnsi" w:hAnsiTheme="majorHAnsi"/>
-          <w:lang w:eastAsia="en-US" w:bidi="ar-EG"/>
-        </w:rPr>
-        <w:t>.</w:t>
+        <w:t xml:space="preserve"> Logo]</w:t>
       </w:r>
     </w:p>
     <w:p>
       <w:pPr>
-        <w:ind w:firstLine="576"/>
-        <w:rPr>
-          <w:rFonts w:asciiTheme="majorHAnsi" w:hAnsiTheme="majorHAnsi"/>
-          <w:lang w:eastAsia="en-US" w:bidi="ar-EG"/>
-        </w:rPr>
-      </w:pPr>
-      <w:r>
-        <w:rPr>
-          <w:rFonts w:asciiTheme="majorHAnsi" w:hAnsiTheme="majorHAnsi"/>
-          <w:lang w:eastAsia="en-US" w:bidi="ar-EG"/>
-        </w:rPr>
-        <w:t>[Insert Python Logo]</w:t>
-      </w:r>
-    </w:p>
-    <w:p>
-      <w:pPr>
         <w:pStyle w:val="Heading2"/>
       </w:pPr>
-      <w:bookmarkStart w:id="110" w:name="_Toc1786317"/>
-      <w:r>
-        <w:t>C++</w:t>
+      <w:bookmarkStart w:id="110" w:name="_Toc1786318"/>
+      <w:r>
+        <w:t>C</w:t>
+      </w:r>
+      <w:r>
+        <w:t>#</w:t>
       </w:r>
       <w:bookmarkEnd w:id="110"/>
     </w:p>
@@ -17931,21 +18630,35 @@
           <w:rFonts w:asciiTheme="majorHAnsi" w:hAnsiTheme="majorHAnsi"/>
           <w:lang w:eastAsia="en-US" w:bidi="ar-EG"/>
         </w:rPr>
-        <w:t>C++ is a general-purpose programming language. It has imperative, object-oriented and generic</w:t>
+        <w:t>C# is a multi-paradigm programming langu</w:t>
       </w:r>
       <w:r>
         <w:rPr>
           <w:rFonts w:asciiTheme="majorHAnsi" w:hAnsiTheme="majorHAnsi"/>
           <w:lang w:eastAsia="en-US" w:bidi="ar-EG"/>
         </w:rPr>
-        <w:t xml:space="preserve"> </w:t>
+        <w:t xml:space="preserve">age encompassing strong typing, </w:t>
       </w:r>
       <w:r>
         <w:rPr>
           <w:rFonts w:asciiTheme="majorHAnsi" w:hAnsiTheme="majorHAnsi"/>
           <w:lang w:eastAsia="en-US" w:bidi="ar-EG"/>
         </w:rPr>
-        <w:t>programming features, while also providing facilities for low-level memory manipulation</w:t>
+        <w:t>imperative,</w:t>
+      </w:r>
+      <w:r>
+        <w:rPr>
+          <w:rFonts w:asciiTheme="majorHAnsi" w:hAnsiTheme="majorHAnsi"/>
+          <w:lang w:eastAsia="en-US" w:bidi="ar-EG"/>
+        </w:rPr>
+        <w:t xml:space="preserve"> </w:t>
+      </w:r>
+      <w:r>
+        <w:rPr>
+          <w:rFonts w:asciiTheme="majorHAnsi" w:hAnsiTheme="majorHAnsi"/>
+          <w:lang w:eastAsia="en-US" w:bidi="ar-EG"/>
+        </w:rPr>
+        <w:t>declarative, functional, generic, object-oriented, and component-oriented programming disciplines.</w:t>
       </w:r>
     </w:p>
     <w:p>
@@ -17961,14 +18674,14 @@
           <w:rFonts w:asciiTheme="majorHAnsi" w:hAnsiTheme="majorHAnsi"/>
           <w:lang w:eastAsia="en-US" w:bidi="ar-EG"/>
         </w:rPr>
-        <w:t xml:space="preserve">[Insert </w:t>
+        <w:t>[Insert C</w:t>
       </w:r>
       <w:r>
         <w:rPr>
           <w:rFonts w:asciiTheme="majorHAnsi" w:hAnsiTheme="majorHAnsi"/>
           <w:lang w:eastAsia="en-US" w:bidi="ar-EG"/>
         </w:rPr>
-        <w:t>C++</w:t>
+        <w:t>#</w:t>
       </w:r>
       <w:r>
         <w:rPr>
@@ -17982,98 +18695,11 @@
       <w:pPr>
         <w:pStyle w:val="Heading2"/>
       </w:pPr>
-      <w:bookmarkStart w:id="111" w:name="_Toc1786318"/>
-      <w:r>
-        <w:t>C</w:t>
-      </w:r>
-      <w:r>
-        <w:t>#</w:t>
+      <w:bookmarkStart w:id="111" w:name="_Toc1786319"/>
+      <w:r>
+        <w:t>Unity</w:t>
       </w:r>
       <w:bookmarkEnd w:id="111"/>
-    </w:p>
-    <w:p>
-      <w:pPr>
-        <w:ind w:firstLine="576"/>
-        <w:rPr>
-          <w:rFonts w:asciiTheme="majorHAnsi" w:hAnsiTheme="majorHAnsi"/>
-          <w:lang w:eastAsia="en-US" w:bidi="ar-EG"/>
-        </w:rPr>
-      </w:pPr>
-      <w:r>
-        <w:rPr>
-          <w:rFonts w:asciiTheme="majorHAnsi" w:hAnsiTheme="majorHAnsi"/>
-          <w:lang w:eastAsia="en-US" w:bidi="ar-EG"/>
-        </w:rPr>
-        <w:t>C# is a multi-paradigm programming langu</w:t>
-      </w:r>
-      <w:r>
-        <w:rPr>
-          <w:rFonts w:asciiTheme="majorHAnsi" w:hAnsiTheme="majorHAnsi"/>
-          <w:lang w:eastAsia="en-US" w:bidi="ar-EG"/>
-        </w:rPr>
-        <w:t xml:space="preserve">age encompassing strong typing, </w:t>
-      </w:r>
-      <w:r>
-        <w:rPr>
-          <w:rFonts w:asciiTheme="majorHAnsi" w:hAnsiTheme="majorHAnsi"/>
-          <w:lang w:eastAsia="en-US" w:bidi="ar-EG"/>
-        </w:rPr>
-        <w:t>imperative,</w:t>
-      </w:r>
-      <w:r>
-        <w:rPr>
-          <w:rFonts w:asciiTheme="majorHAnsi" w:hAnsiTheme="majorHAnsi"/>
-          <w:lang w:eastAsia="en-US" w:bidi="ar-EG"/>
-        </w:rPr>
-        <w:t xml:space="preserve"> </w:t>
-      </w:r>
-      <w:r>
-        <w:rPr>
-          <w:rFonts w:asciiTheme="majorHAnsi" w:hAnsiTheme="majorHAnsi"/>
-          <w:lang w:eastAsia="en-US" w:bidi="ar-EG"/>
-        </w:rPr>
-        <w:t>declarative, functional, generic, object-oriented, and component-oriented programming disciplines.</w:t>
-      </w:r>
-    </w:p>
-    <w:p>
-      <w:pPr>
-        <w:ind w:firstLine="576"/>
-        <w:rPr>
-          <w:rFonts w:asciiTheme="majorHAnsi" w:hAnsiTheme="majorHAnsi"/>
-          <w:lang w:eastAsia="en-US" w:bidi="ar-EG"/>
-        </w:rPr>
-      </w:pPr>
-      <w:r>
-        <w:rPr>
-          <w:rFonts w:asciiTheme="majorHAnsi" w:hAnsiTheme="majorHAnsi"/>
-          <w:lang w:eastAsia="en-US" w:bidi="ar-EG"/>
-        </w:rPr>
-        <w:t>[Insert C</w:t>
-      </w:r>
-      <w:r>
-        <w:rPr>
-          <w:rFonts w:asciiTheme="majorHAnsi" w:hAnsiTheme="majorHAnsi"/>
-          <w:lang w:eastAsia="en-US" w:bidi="ar-EG"/>
-        </w:rPr>
-        <w:t>#</w:t>
-      </w:r>
-      <w:r>
-        <w:rPr>
-          <w:rFonts w:asciiTheme="majorHAnsi" w:hAnsiTheme="majorHAnsi"/>
-          <w:lang w:eastAsia="en-US" w:bidi="ar-EG"/>
-        </w:rPr>
-        <w:t xml:space="preserve"> Logo]</w:t>
-      </w:r>
-    </w:p>
-    <w:p>
-      <w:pPr>
-        <w:pStyle w:val="Heading2"/>
-      </w:pPr>
-      <w:bookmarkStart w:id="112" w:name="_Toc1786319"/>
-      <w:r>
-        <w:t>Unity</w:t>
-      </w:r>
-      <w:bookmarkEnd w:id="112"/>
     </w:p>
     <w:p>
       <w:pPr>
@@ -18282,7 +18908,7 @@
       <w:r>
         <w:br w:type="page"/>
       </w:r>
-      <w:bookmarkStart w:id="113" w:name="_Toc1786320"/>
+      <w:bookmarkStart w:id="112" w:name="_Toc1786320"/>
       <w:r>
         <w:rPr>
           <w:noProof/>
@@ -18311,7 +18937,7 @@
         </w:rPr>
         <w:t>Conclusion and Future Scope</w:t>
       </w:r>
-      <w:bookmarkEnd w:id="113"/>
+      <w:bookmarkEnd w:id="112"/>
     </w:p>
     <w:p>
       <w:pPr>
@@ -18498,7 +19124,7 @@
           <w:szCs w:val="22"/>
         </w:rPr>
       </w:pPr>
-      <w:hyperlink r:id="rId34" w:history="1">
+      <w:hyperlink r:id="rId37" w:history="1">
         <w:r>
           <w:rPr>
             <w:rStyle w:val="Hyperlink"/>
@@ -18528,7 +19154,7 @@
           <w:szCs w:val="44"/>
         </w:rPr>
       </w:pPr>
-      <w:hyperlink r:id="rId35" w:history="1">
+      <w:hyperlink r:id="rId38" w:history="1">
         <w:r>
           <w:rPr>
             <w:rStyle w:val="Hyperlink"/>
@@ -18544,7 +19170,7 @@
       <w:r>
         <w:br w:type="page"/>
       </w:r>
-      <w:bookmarkStart w:id="114" w:name="_Toc1786321"/>
+      <w:bookmarkStart w:id="113" w:name="_Toc1786321"/>
       <w:r>
         <w:rPr>
           <w:noProof/>
@@ -18573,7 +19199,7 @@
         </w:rPr>
         <w:t>References</w:t>
       </w:r>
-      <w:bookmarkEnd w:id="114"/>
+      <w:bookmarkEnd w:id="113"/>
     </w:p>
     <w:p>
       <w:pPr>
@@ -18597,12 +19223,12 @@
           <w:szCs w:val="28"/>
         </w:rPr>
       </w:pPr>
-      <w:bookmarkStart w:id="115" w:name="_Toc1785376"/>
-      <w:bookmarkStart w:id="116" w:name="_Toc1785477"/>
-      <w:bookmarkStart w:id="117" w:name="_Toc1786322"/>
+      <w:bookmarkStart w:id="114" w:name="_Toc1785376"/>
+      <w:bookmarkStart w:id="115" w:name="_Toc1785477"/>
+      <w:bookmarkStart w:id="116" w:name="_Toc1786322"/>
+      <w:bookmarkEnd w:id="114"/>
       <w:bookmarkEnd w:id="115"/>
       <w:bookmarkEnd w:id="116"/>
-      <w:bookmarkEnd w:id="117"/>
     </w:p>
     <w:p>
       <w:pPr>
@@ -18626,22 +19252,22 @@
           <w:szCs w:val="28"/>
         </w:rPr>
       </w:pPr>
-      <w:bookmarkStart w:id="118" w:name="_Toc1785377"/>
-      <w:bookmarkStart w:id="119" w:name="_Toc1785478"/>
-      <w:bookmarkStart w:id="120" w:name="_Toc1786323"/>
+      <w:bookmarkStart w:id="117" w:name="_Toc1785377"/>
+      <w:bookmarkStart w:id="118" w:name="_Toc1785478"/>
+      <w:bookmarkStart w:id="119" w:name="_Toc1786323"/>
+      <w:bookmarkEnd w:id="117"/>
       <w:bookmarkEnd w:id="118"/>
       <w:bookmarkEnd w:id="119"/>
-      <w:bookmarkEnd w:id="120"/>
     </w:p>
     <w:p>
       <w:pPr>
         <w:pStyle w:val="Heading2"/>
       </w:pPr>
-      <w:bookmarkStart w:id="121" w:name="_Toc1786324"/>
+      <w:bookmarkStart w:id="120" w:name="_Toc1786324"/>
       <w:r>
         <w:t>Introduction References</w:t>
       </w:r>
-      <w:bookmarkEnd w:id="121"/>
+      <w:bookmarkEnd w:id="120"/>
     </w:p>
     <w:p>
       <w:pPr>
@@ -18671,11 +19297,11 @@
       <w:pPr>
         <w:pStyle w:val="Heading2"/>
       </w:pPr>
-      <w:bookmarkStart w:id="122" w:name="_Toc1786325"/>
+      <w:bookmarkStart w:id="121" w:name="_Toc1786325"/>
       <w:r>
         <w:t>Market Survey References</w:t>
       </w:r>
-      <w:bookmarkEnd w:id="122"/>
+      <w:bookmarkEnd w:id="121"/>
     </w:p>
     <w:p>
       <w:pPr>
@@ -18705,11 +19331,76 @@
       <w:pPr>
         <w:pStyle w:val="Heading2"/>
       </w:pPr>
-      <w:bookmarkStart w:id="123" w:name="_Toc1786326"/>
+      <w:bookmarkStart w:id="122" w:name="_Toc1786326"/>
       <w:r>
         <w:t>Research References</w:t>
       </w:r>
-      <w:bookmarkEnd w:id="123"/>
+      <w:bookmarkEnd w:id="122"/>
+    </w:p>
+    <w:p>
+      <w:pPr>
+        <w:pStyle w:val="Normal1"/>
+        <w:numPr>
+          <w:ilvl w:val="0"/>
+          <w:numId w:val="40"/>
+        </w:numPr>
+        <w:rPr>
+          <w:rFonts w:asciiTheme="majorHAnsi" w:hAnsiTheme="majorHAnsi"/>
+        </w:rPr>
+      </w:pPr>
+      <w:hyperlink r:id="rId39" w:history="1">
+        <w:r>
+          <w:rPr>
+            <w:rStyle w:val="Hyperlink"/>
+            <w:rFonts w:asciiTheme="majorHAnsi" w:hAnsiTheme="majorHAnsi"/>
+          </w:rPr>
+          <w:t>http://boardword.com/static/bitboards.html</w:t>
+        </w:r>
+      </w:hyperlink>
+    </w:p>
+    <w:p>
+      <w:pPr>
+        <w:pStyle w:val="Normal1"/>
+        <w:numPr>
+          <w:ilvl w:val="0"/>
+          <w:numId w:val="40"/>
+        </w:numPr>
+        <w:rPr>
+          <w:rStyle w:val="Hyperlink"/>
+          <w:rFonts w:asciiTheme="majorHAnsi" w:hAnsiTheme="majorHAnsi"/>
+        </w:rPr>
+      </w:pPr>
+      <w:hyperlink r:id="rId40" w:history="1">
+        <w:r>
+          <w:rPr>
+            <w:rStyle w:val="Hyperlink"/>
+            <w:rFonts w:asciiTheme="majorHAnsi" w:hAnsiTheme="majorHAnsi"/>
+          </w:rPr>
+          <w:t>https://wikivisually.com/wiki/Bitboard</w:t>
+        </w:r>
+      </w:hyperlink>
+    </w:p>
+    <w:p>
+      <w:pPr>
+        <w:pStyle w:val="Normal1"/>
+        <w:numPr>
+          <w:ilvl w:val="0"/>
+          <w:numId w:val="40"/>
+        </w:numPr>
+        <w:rPr>
+          <w:rStyle w:val="Hyperlink"/>
+          <w:rFonts w:asciiTheme="majorHAnsi" w:hAnsiTheme="majorHAnsi"/>
+        </w:rPr>
+      </w:pPr>
+      <w:hyperlink r:id="rId41" w:history="1">
+        <w:r>
+          <w:rPr>
+            <w:rStyle w:val="Hyperlink"/>
+            <w:rFonts w:asciiTheme="majorHAnsi" w:hAnsiTheme="majorHAnsi"/>
+          </w:rPr>
+          <w:t>https://www.youtube.com/watch?v=MzfQ8H16n0M&amp;t=573s</w:t>
+        </w:r>
+      </w:hyperlink>
     </w:p>
     <w:p>
       <w:pPr>
@@ -18718,10 +19409,29 @@
           <w:ilvl w:val="0"/>
           <w:numId w:val="17"/>
         </w:numPr>
-      </w:pPr>
-      <w:r>
-        <w:t>Reference 1</w:t>
-      </w:r>
+        <w:rPr>
+          <w:rFonts w:asciiTheme="majorHAnsi" w:hAnsiTheme="majorHAnsi"/>
+        </w:rPr>
+      </w:pPr>
+      <w:r>
+        <w:rPr>
+          <w:rFonts w:asciiTheme="majorHAnsi" w:hAnsiTheme="majorHAnsi"/>
+        </w:rPr>
+        <w:t xml:space="preserve">Reference </w:t>
+      </w:r>
+    </w:p>
+    <w:p>
+      <w:pPr>
+        <w:pStyle w:val="Heading2"/>
+      </w:pPr>
+      <w:bookmarkStart w:id="123" w:name="_Toc1786327"/>
+      <w:r>
+        <w:t xml:space="preserve">Implementation </w:t>
+      </w:r>
+      <w:r>
+        <w:t>References</w:t>
+      </w:r>
+      <w:bookmarkEnd w:id="123"/>
     </w:p>
     <w:p>
       <w:pPr>
@@ -18732,21 +19442,8 @@
         </w:numPr>
       </w:pPr>
       <w:r>
-        <w:t>Reference 2</w:t>
-      </w:r>
-    </w:p>
-    <w:p>
-      <w:pPr>
-        <w:pStyle w:val="Heading2"/>
-      </w:pPr>
-      <w:bookmarkStart w:id="124" w:name="_Toc1786327"/>
-      <w:r>
-        <w:t xml:space="preserve">Implementation </w:t>
-      </w:r>
-      <w:r>
-        <w:t>References</w:t>
-      </w:r>
-      <w:bookmarkEnd w:id="124"/>
+        <w:t>Reference 1</w:t>
+      </w:r>
     </w:p>
     <w:p>
       <w:pPr>
@@ -18757,30 +19454,18 @@
         </w:numPr>
       </w:pPr>
       <w:r>
-        <w:t>Reference 1</w:t>
+        <w:t>Reference 2</w:t>
       </w:r>
     </w:p>
     <w:p>
       <w:pPr>
-        <w:pStyle w:val="ListParagraph"/>
-        <w:numPr>
-          <w:ilvl w:val="0"/>
-          <w:numId w:val="17"/>
-        </w:numPr>
-      </w:pPr>
-      <w:r>
-        <w:t>Reference 2</w:t>
-      </w:r>
-    </w:p>
-    <w:p>
-      <w:pPr>
         <w:pStyle w:val="Heading2"/>
       </w:pPr>
-      <w:bookmarkStart w:id="125" w:name="_Toc1786328"/>
+      <w:bookmarkStart w:id="124" w:name="_Toc1786328"/>
       <w:r>
         <w:t>Testing References</w:t>
       </w:r>
-      <w:bookmarkEnd w:id="125"/>
+      <w:bookmarkEnd w:id="124"/>
     </w:p>
     <w:p>
       <w:pPr>
@@ -20864,6 +21549,120 @@
     </w:lvl>
   </w:abstractNum>
   <w:abstractNum w:abstractNumId="17" w15:restartNumberingAfterBreak="0">
+    <w:nsid w:val="43764E28"/>
+    <w:multiLevelType w:val="hybridMultilevel"/>
+    <w:tmpl w:val="1D7A24FA"/>
+    <w:lvl w:ilvl="0" w:tplc="05F04108">
+      <w:start w:val="1"/>
+      <w:numFmt w:val="bullet"/>
+      <w:lvlText w:val=""/>
+      <w:lvlJc w:val="left"/>
+      <w:pPr>
+        <w:ind w:left="720" w:hanging="360"/>
+      </w:pPr>
+      <w:rPr>
+        <w:rFonts w:ascii="Symbol" w:hAnsi="Symbol" w:hint="default"/>
+        <w:color w:val="auto"/>
+      </w:rPr>
+    </w:lvl>
+    <w:lvl w:ilvl="1" w:tplc="04090003" w:tentative="1">
+      <w:start w:val="1"/>
+      <w:numFmt w:val="bullet"/>
+      <w:lvlText w:val="o"/>
+      <w:lvlJc w:val="left"/>
+      <w:pPr>
+        <w:ind w:left="1440" w:hanging="360"/>
+      </w:pPr>
+      <w:rPr>
+        <w:rFonts w:ascii="Courier New" w:hAnsi="Courier New" w:cs="Courier New" w:hint="default"/>
+      </w:rPr>
+    </w:lvl>
+    <w:lvl w:ilvl="2" w:tplc="04090005" w:tentative="1">
+      <w:start w:val="1"/>
+      <w:numFmt w:val="bullet"/>
+      <w:lvlText w:val=""/>
+      <w:lvlJc w:val="left"/>
+      <w:pPr>
+        <w:ind w:left="2160" w:hanging="360"/>
+      </w:pPr>
+      <w:rPr>
+        <w:rFonts w:ascii="Wingdings" w:hAnsi="Wingdings" w:hint="default"/>
+      </w:rPr>
+    </w:lvl>
+    <w:lvl w:ilvl="3" w:tplc="04090001" w:tentative="1">
+      <w:start w:val="1"/>
+      <w:numFmt w:val="bullet"/>
+      <w:lvlText w:val=""/>
+      <w:lvlJc w:val="left"/>
+      <w:pPr>
+        <w:ind w:left="2880" w:hanging="360"/>
+      </w:pPr>
+      <w:rPr>
+        <w:rFonts w:ascii="Symbol" w:hAnsi="Symbol" w:hint="default"/>
+      </w:rPr>
+    </w:lvl>
+    <w:lvl w:ilvl="4" w:tplc="04090003" w:tentative="1">
+      <w:start w:val="1"/>
+      <w:numFmt w:val="bullet"/>
+      <w:lvlText w:val="o"/>
+      <w:lvlJc w:val="left"/>
+      <w:pPr>
+        <w:ind w:left="3600" w:hanging="360"/>
+      </w:pPr>
+      <w:rPr>
+        <w:rFonts w:ascii="Courier New" w:hAnsi="Courier New" w:cs="Courier New" w:hint="default"/>
+      </w:rPr>
+    </w:lvl>
+    <w:lvl w:ilvl="5" w:tplc="04090005" w:tentative="1">
+      <w:start w:val="1"/>
+      <w:numFmt w:val="bullet"/>
+      <w:lvlText w:val=""/>
+      <w:lvlJc w:val="left"/>
+      <w:pPr>
+        <w:ind w:left="4320" w:hanging="360"/>
+      </w:pPr>
+      <w:rPr>
+        <w:rFonts w:ascii="Wingdings" w:hAnsi="Wingdings" w:hint="default"/>
+      </w:rPr>
+    </w:lvl>
+    <w:lvl w:ilvl="6" w:tplc="04090001" w:tentative="1">
+      <w:start w:val="1"/>
+      <w:numFmt w:val="bullet"/>
+      <w:lvlText w:val=""/>
+      <w:lvlJc w:val="left"/>
+      <w:pPr>
+        <w:ind w:left="5040" w:hanging="360"/>
+      </w:pPr>
+      <w:rPr>
+        <w:rFonts w:ascii="Symbol" w:hAnsi="Symbol" w:hint="default"/>
+      </w:rPr>
+    </w:lvl>
+    <w:lvl w:ilvl="7" w:tplc="04090003" w:tentative="1">
+      <w:start w:val="1"/>
+      <w:numFmt w:val="bullet"/>
+      <w:lvlText w:val="o"/>
+      <w:lvlJc w:val="left"/>
+      <w:pPr>
+        <w:ind w:left="5760" w:hanging="360"/>
+      </w:pPr>
+      <w:rPr>
+        <w:rFonts w:ascii="Courier New" w:hAnsi="Courier New" w:cs="Courier New" w:hint="default"/>
+      </w:rPr>
+    </w:lvl>
+    <w:lvl w:ilvl="8" w:tplc="04090005" w:tentative="1">
+      <w:start w:val="1"/>
+      <w:numFmt w:val="bullet"/>
+      <w:lvlText w:val=""/>
+      <w:lvlJc w:val="left"/>
+      <w:pPr>
+        <w:ind w:left="6480" w:hanging="360"/>
+      </w:pPr>
+      <w:rPr>
+        <w:rFonts w:ascii="Wingdings" w:hAnsi="Wingdings" w:hint="default"/>
+      </w:rPr>
+    </w:lvl>
+  </w:abstractNum>
+  <w:abstractNum w:abstractNumId="18" w15:restartNumberingAfterBreak="0">
     <w:nsid w:val="44192E7E"/>
     <w:multiLevelType w:val="multilevel"/>
     <w:tmpl w:val="59BAC12C"/>
@@ -21012,7 +21811,7 @@
       </w:rPr>
     </w:lvl>
   </w:abstractNum>
-  <w:abstractNum w:abstractNumId="18" w15:restartNumberingAfterBreak="0">
+  <w:abstractNum w:abstractNumId="19" w15:restartNumberingAfterBreak="0">
     <w:nsid w:val="45F17960"/>
     <w:multiLevelType w:val="hybridMultilevel"/>
     <w:tmpl w:val="5344C5B6"/>
@@ -21098,7 +21897,7 @@
       </w:pPr>
     </w:lvl>
   </w:abstractNum>
-  <w:abstractNum w:abstractNumId="19" w15:restartNumberingAfterBreak="0">
+  <w:abstractNum w:abstractNumId="20" w15:restartNumberingAfterBreak="0">
     <w:nsid w:val="460C7F7F"/>
     <w:multiLevelType w:val="hybridMultilevel"/>
     <w:tmpl w:val="E234A5BA"/>
@@ -21211,7 +22010,7 @@
       </w:rPr>
     </w:lvl>
   </w:abstractNum>
-  <w:abstractNum w:abstractNumId="20" w15:restartNumberingAfterBreak="0">
+  <w:abstractNum w:abstractNumId="21" w15:restartNumberingAfterBreak="0">
     <w:nsid w:val="47BD619E"/>
     <w:multiLevelType w:val="hybridMultilevel"/>
     <w:tmpl w:val="12664E44"/>
@@ -21324,7 +22123,7 @@
       </w:rPr>
     </w:lvl>
   </w:abstractNum>
-  <w:abstractNum w:abstractNumId="21" w15:restartNumberingAfterBreak="0">
+  <w:abstractNum w:abstractNumId="22" w15:restartNumberingAfterBreak="0">
     <w:nsid w:val="4AB430C3"/>
     <w:multiLevelType w:val="hybridMultilevel"/>
     <w:tmpl w:val="9C968BDC"/>
@@ -21437,7 +22236,7 @@
       </w:rPr>
     </w:lvl>
   </w:abstractNum>
-  <w:abstractNum w:abstractNumId="22" w15:restartNumberingAfterBreak="0">
+  <w:abstractNum w:abstractNumId="23" w15:restartNumberingAfterBreak="0">
     <w:nsid w:val="4F826A0F"/>
     <w:multiLevelType w:val="hybridMultilevel"/>
     <w:tmpl w:val="0DF02B4A"/>
@@ -21550,7 +22349,7 @@
       </w:rPr>
     </w:lvl>
   </w:abstractNum>
-  <w:abstractNum w:abstractNumId="23" w15:restartNumberingAfterBreak="0">
+  <w:abstractNum w:abstractNumId="24" w15:restartNumberingAfterBreak="0">
     <w:nsid w:val="512410B4"/>
     <w:multiLevelType w:val="hybridMultilevel"/>
     <w:tmpl w:val="E28CC786"/>
@@ -21663,7 +22462,7 @@
       </w:rPr>
     </w:lvl>
   </w:abstractNum>
-  <w:abstractNum w:abstractNumId="24" w15:restartNumberingAfterBreak="0">
+  <w:abstractNum w:abstractNumId="25" w15:restartNumberingAfterBreak="0">
     <w:nsid w:val="55061FE5"/>
     <w:multiLevelType w:val="multilevel"/>
     <w:tmpl w:val="59BAC12C"/>
@@ -21812,7 +22611,7 @@
       </w:rPr>
     </w:lvl>
   </w:abstractNum>
-  <w:abstractNum w:abstractNumId="25" w15:restartNumberingAfterBreak="0">
+  <w:abstractNum w:abstractNumId="26" w15:restartNumberingAfterBreak="0">
     <w:nsid w:val="597A57D5"/>
     <w:multiLevelType w:val="hybridMultilevel"/>
     <w:tmpl w:val="29AC0F24"/>
@@ -21898,7 +22697,7 @@
       </w:pPr>
     </w:lvl>
   </w:abstractNum>
-  <w:abstractNum w:abstractNumId="26" w15:restartNumberingAfterBreak="0">
+  <w:abstractNum w:abstractNumId="27" w15:restartNumberingAfterBreak="0">
     <w:nsid w:val="5D7D4485"/>
     <w:multiLevelType w:val="hybridMultilevel"/>
     <w:tmpl w:val="CC383576"/>
@@ -21987,7 +22786,7 @@
       </w:pPr>
     </w:lvl>
   </w:abstractNum>
-  <w:abstractNum w:abstractNumId="27" w15:restartNumberingAfterBreak="0">
+  <w:abstractNum w:abstractNumId="28" w15:restartNumberingAfterBreak="0">
     <w:nsid w:val="65FD6474"/>
     <w:multiLevelType w:val="multilevel"/>
     <w:tmpl w:val="0409001F"/>
@@ -22073,7 +22872,7 @@
       </w:pPr>
     </w:lvl>
   </w:abstractNum>
-  <w:abstractNum w:abstractNumId="28" w15:restartNumberingAfterBreak="0">
+  <w:abstractNum w:abstractNumId="29" w15:restartNumberingAfterBreak="0">
     <w:nsid w:val="6ADE0555"/>
     <w:multiLevelType w:val="hybridMultilevel"/>
     <w:tmpl w:val="E964598C"/>
@@ -22188,7 +22987,7 @@
       </w:rPr>
     </w:lvl>
   </w:abstractNum>
-  <w:abstractNum w:abstractNumId="29" w15:restartNumberingAfterBreak="0">
+  <w:abstractNum w:abstractNumId="30" w15:restartNumberingAfterBreak="0">
     <w:nsid w:val="6BA01B02"/>
     <w:multiLevelType w:val="multilevel"/>
     <w:tmpl w:val="0409001F"/>
@@ -22274,7 +23073,7 @@
       </w:pPr>
     </w:lvl>
   </w:abstractNum>
-  <w:abstractNum w:abstractNumId="30" w15:restartNumberingAfterBreak="0">
+  <w:abstractNum w:abstractNumId="31" w15:restartNumberingAfterBreak="0">
     <w:nsid w:val="6FB30572"/>
     <w:multiLevelType w:val="hybridMultilevel"/>
     <w:tmpl w:val="23C47C9C"/>
@@ -22387,7 +23186,7 @@
       </w:rPr>
     </w:lvl>
   </w:abstractNum>
-  <w:abstractNum w:abstractNumId="31" w15:restartNumberingAfterBreak="0">
+  <w:abstractNum w:abstractNumId="32" w15:restartNumberingAfterBreak="0">
     <w:nsid w:val="743D2724"/>
     <w:multiLevelType w:val="hybridMultilevel"/>
     <w:tmpl w:val="36E66AE0"/>
@@ -22500,7 +23299,7 @@
       </w:rPr>
     </w:lvl>
   </w:abstractNum>
-  <w:abstractNum w:abstractNumId="32" w15:restartNumberingAfterBreak="0">
+  <w:abstractNum w:abstractNumId="33" w15:restartNumberingAfterBreak="0">
     <w:nsid w:val="76237BD9"/>
     <w:multiLevelType w:val="multilevel"/>
     <w:tmpl w:val="11C292D6"/>
@@ -22649,7 +23448,7 @@
       </w:rPr>
     </w:lvl>
   </w:abstractNum>
-  <w:abstractNum w:abstractNumId="33" w15:restartNumberingAfterBreak="0">
+  <w:abstractNum w:abstractNumId="34" w15:restartNumberingAfterBreak="0">
     <w:nsid w:val="7693381D"/>
     <w:multiLevelType w:val="multilevel"/>
     <w:tmpl w:val="59BAC12C"/>
@@ -22798,7 +23597,7 @@
       </w:rPr>
     </w:lvl>
   </w:abstractNum>
-  <w:abstractNum w:abstractNumId="34" w15:restartNumberingAfterBreak="0">
+  <w:abstractNum w:abstractNumId="35" w15:restartNumberingAfterBreak="0">
     <w:nsid w:val="798837A3"/>
     <w:multiLevelType w:val="hybridMultilevel"/>
     <w:tmpl w:val="4AD6647E"/>
@@ -22884,7 +23683,7 @@
       </w:pPr>
     </w:lvl>
   </w:abstractNum>
-  <w:abstractNum w:abstractNumId="35" w15:restartNumberingAfterBreak="0">
+  <w:abstractNum w:abstractNumId="36" w15:restartNumberingAfterBreak="0">
     <w:nsid w:val="7BF07882"/>
     <w:multiLevelType w:val="multilevel"/>
     <w:tmpl w:val="04090025"/>
@@ -22979,7 +23778,7 @@
       </w:pPr>
     </w:lvl>
   </w:abstractNum>
-  <w:abstractNum w:abstractNumId="36" w15:restartNumberingAfterBreak="0">
+  <w:abstractNum w:abstractNumId="37" w15:restartNumberingAfterBreak="0">
     <w:nsid w:val="7E141430"/>
     <w:multiLevelType w:val="hybridMultilevel"/>
     <w:tmpl w:val="75B2877A"/>
@@ -23102,16 +23901,16 @@
     <w:abstractNumId w:val="14"/>
   </w:num>
   <w:num w:numId="4">
-    <w:abstractNumId w:val="25"/>
+    <w:abstractNumId w:val="26"/>
   </w:num>
   <w:num w:numId="5">
-    <w:abstractNumId w:val="35"/>
+    <w:abstractNumId w:val="36"/>
   </w:num>
   <w:num w:numId="6">
-    <w:abstractNumId w:val="27"/>
+    <w:abstractNumId w:val="28"/>
   </w:num>
   <w:num w:numId="7">
-    <w:abstractNumId w:val="28"/>
+    <w:abstractNumId w:val="29"/>
   </w:num>
   <w:num w:numId="8">
     <w:abstractNumId w:val="16"/>
@@ -23120,13 +23919,13 @@
     <w:abstractNumId w:val="9"/>
   </w:num>
   <w:num w:numId="10">
-    <w:abstractNumId w:val="29"/>
+    <w:abstractNumId w:val="30"/>
   </w:num>
   <w:num w:numId="11">
-    <w:abstractNumId w:val="18"/>
+    <w:abstractNumId w:val="19"/>
   </w:num>
   <w:num w:numId="12">
-    <w:abstractNumId w:val="26"/>
+    <w:abstractNumId w:val="27"/>
   </w:num>
   <w:num w:numId="13">
     <w:abstractNumId w:val="5"/>
@@ -23135,10 +23934,10 @@
     <w:abstractNumId w:val="2"/>
   </w:num>
   <w:num w:numId="15">
-    <w:abstractNumId w:val="19"/>
+    <w:abstractNumId w:val="20"/>
   </w:num>
   <w:num w:numId="16">
-    <w:abstractNumId w:val="30"/>
+    <w:abstractNumId w:val="31"/>
   </w:num>
   <w:num w:numId="17">
     <w:abstractNumId w:val="11"/>
@@ -23147,10 +23946,10 @@
     <w:abstractNumId w:val="15"/>
   </w:num>
   <w:num w:numId="19">
-    <w:abstractNumId w:val="31"/>
+    <w:abstractNumId w:val="32"/>
   </w:num>
   <w:num w:numId="20">
-    <w:abstractNumId w:val="23"/>
+    <w:abstractNumId w:val="24"/>
   </w:num>
   <w:num w:numId="21">
     <w:abstractNumId w:val="13"/>
@@ -23165,43 +23964,79 @@
     <w:abstractNumId w:val="12"/>
   </w:num>
   <w:num w:numId="25">
-    <w:abstractNumId w:val="21"/>
+    <w:abstractNumId w:val="22"/>
   </w:num>
   <w:num w:numId="26">
-    <w:abstractNumId w:val="34"/>
+    <w:abstractNumId w:val="35"/>
   </w:num>
   <w:num w:numId="27">
     <w:abstractNumId w:val="7"/>
   </w:num>
   <w:num w:numId="28">
-    <w:abstractNumId w:val="24"/>
+    <w:abstractNumId w:val="25"/>
   </w:num>
   <w:num w:numId="29">
+    <w:abstractNumId w:val="34"/>
+  </w:num>
+  <w:num w:numId="30">
     <w:abstractNumId w:val="33"/>
   </w:num>
-  <w:num w:numId="30">
-    <w:abstractNumId w:val="32"/>
-  </w:num>
   <w:num w:numId="31">
-    <w:abstractNumId w:val="22"/>
+    <w:abstractNumId w:val="23"/>
   </w:num>
   <w:num w:numId="32">
     <w:abstractNumId w:val="8"/>
   </w:num>
   <w:num w:numId="33">
-    <w:abstractNumId w:val="36"/>
+    <w:abstractNumId w:val="37"/>
   </w:num>
   <w:num w:numId="34">
-    <w:abstractNumId w:val="20"/>
+    <w:abstractNumId w:val="21"/>
   </w:num>
   <w:num w:numId="35">
-    <w:abstractNumId w:val="17"/>
+    <w:abstractNumId w:val="18"/>
   </w:num>
   <w:num w:numId="36">
     <w:abstractNumId w:val="3"/>
   </w:num>
   <w:num w:numId="37">
     <w:abstractNumId w:val="6"/>
+  </w:num>
+  <w:num w:numId="38">
+    <w:abstractNumId w:val="36"/>
+    <w:lvlOverride w:ilvl="0">
+      <w:startOverride w:val="1"/>
+    </w:lvlOverride>
+    <w:lvlOverride w:ilvl="1">
+      <w:startOverride w:val="1"/>
+    </w:lvlOverride>
+    <w:lvlOverride w:ilvl="2">
+      <w:startOverride w:val="1"/>
+    </w:lvlOverride>
+    <w:lvlOverride w:ilvl="3">
+      <w:startOverride w:val="1"/>
+    </w:lvlOverride>
+    <w:lvlOverride w:ilvl="4">
+      <w:startOverride w:val="1"/>
+    </w:lvlOverride>
+    <w:lvlOverride w:ilvl="5">
+      <w:startOverride w:val="1"/>
+    </w:lvlOverride>
+    <w:lvlOverride w:ilvl="6">
+      <w:startOverride w:val="1"/>
+    </w:lvlOverride>
+    <w:lvlOverride w:ilvl="7">
+      <w:startOverride w:val="1"/>
+    </w:lvlOverride>
+    <w:lvlOverride w:ilvl="8">
+      <w:startOverride w:val="1"/>
+    </w:lvlOverride>
+  </w:num>
+  <w:num w:numId="39">
+    <w:abstractNumId w:val="36"/>
+  </w:num>
+  <w:num w:numId="40">
+    <w:abstractNumId w:val="17"/>
   </w:num>
 </w:numbering>
 </file>
@@ -23329,6 +24164,7 @@
     <w:lsdException w:name="HTML Sample" w:semiHidden="1" w:unhideWhenUsed="1"/>
     <w:lsdException w:name="HTML Typewriter" w:semiHidden="1" w:unhideWhenUsed="1"/>
     <w:lsdException w:name="HTML Variable" w:semiHidden="1" w:unhideWhenUsed="1"/>
+    <w:lsdException w:name="Normal Table" w:semiHidden="1" w:unhideWhenUsed="1"/>
     <w:lsdException w:name="annotation subject" w:semiHidden="1" w:unhideWhenUsed="1"/>
     <w:lsdException w:name="No List" w:semiHidden="1" w:unhideWhenUsed="1"/>
     <w:lsdException w:name="Outline List 1" w:semiHidden="1" w:unhideWhenUsed="1"/>
@@ -23371,8 +24207,11 @@
     <w:lsdException w:name="Table Contemporary" w:semiHidden="1" w:unhideWhenUsed="1"/>
     <w:lsdException w:name="Table Elegant" w:semiHidden="1" w:unhideWhenUsed="1"/>
     <w:lsdException w:name="Table Professional" w:semiHidden="1" w:unhideWhenUsed="1"/>
+    <w:lsdException w:name="Table Subtle 1" w:semiHidden="1" w:unhideWhenUsed="1"/>
     <w:lsdException w:name="Table Subtle 2" w:semiHidden="1" w:unhideWhenUsed="1"/>
     <w:lsdException w:name="Table Web 1" w:semiHidden="1" w:unhideWhenUsed="1"/>
+    <w:lsdException w:name="Table Web 2" w:semiHidden="1" w:unhideWhenUsed="1"/>
+    <w:lsdException w:name="Table Web 3" w:semiHidden="1" w:unhideWhenUsed="1"/>
     <w:lsdException w:name="Balloon Text" w:semiHidden="1" w:unhideWhenUsed="1"/>
     <w:lsdException w:name="Table Grid" w:uiPriority="59"/>
     <w:lsdException w:name="Table Theme" w:semiHidden="1" w:unhideWhenUsed="1"/>
@@ -24596,6 +25435,41 @@
     <w:basedOn w:val="DefaultParagraphFont"/>
     <w:rsid w:val="004742C1"/>
   </w:style>
+  <w:style w:type="paragraph" w:customStyle="1" w:styleId="Normal1">
+    <w:name w:val="Normal1"/>
+    <w:rsid w:val="00E57354"/>
+    <w:pPr>
+      <w:spacing w:after="0"/>
+    </w:pPr>
+    <w:rPr>
+      <w:rFonts w:ascii="Arial" w:eastAsia="Arial" w:hAnsi="Arial" w:cs="Arial"/>
+      <w:lang w:eastAsia="en-US"/>
+    </w:rPr>
+  </w:style>
+  <w:style w:type="character" w:styleId="FollowedHyperlink">
+    <w:name w:val="FollowedHyperlink"/>
+    <w:basedOn w:val="DefaultParagraphFont"/>
+    <w:uiPriority w:val="99"/>
+    <w:semiHidden/>
+    <w:unhideWhenUsed/>
+    <w:rsid w:val="00E57354"/>
+    <w:rPr>
+      <w:color w:val="800080" w:themeColor="followedHyperlink"/>
+      <w:u w:val="single"/>
+    </w:rPr>
+  </w:style>
+  <w:style w:type="character" w:styleId="UnresolvedMention">
+    <w:name w:val="Unresolved Mention"/>
+    <w:basedOn w:val="DefaultParagraphFont"/>
+    <w:uiPriority w:val="99"/>
+    <w:semiHidden/>
+    <w:unhideWhenUsed/>
+    <w:rsid w:val="00B35B32"/>
+    <w:rPr>
+      <w:color w:val="605E5C"/>
+      <w:shd w:val="clear" w:color="auto" w:fill="E1DFDD"/>
+    </w:rPr>
+  </w:style>
 </w:styles>
 </file>
 
@@ -24675,7 +25549,7 @@
     <w:charset w:val="00"/>
     <w:family w:val="roman"/>
     <w:pitch w:val="variable"/>
-    <w:sig w:usb0="E0002EFF" w:usb1="C000785B" w:usb2="00000009" w:usb3="00000000" w:csb0="000001FF" w:csb1="00000000"/>
+    <w:sig w:usb0="E0002EFF" w:usb1="C0007843" w:usb2="00000009" w:usb3="00000000" w:csb0="000001FF" w:csb1="00000000"/>
   </w:font>
   <w:font w:name="Wingdings">
     <w:panose1 w:val="05000000000000000000"/>
@@ -24689,7 +25563,7 @@
     <w:charset w:val="00"/>
     <w:family w:val="modern"/>
     <w:pitch w:val="fixed"/>
-    <w:sig w:usb0="E0002EFF" w:usb1="C0007843" w:usb2="00000009" w:usb3="00000000" w:csb0="000001FF" w:csb1="00000000"/>
+    <w:sig w:usb0="E0002AFF" w:usb1="C0007843" w:usb2="00000009" w:usb3="00000000" w:csb0="000001FF" w:csb1="00000000"/>
   </w:font>
   <w:font w:name="Symbol">
     <w:panose1 w:val="05050102010706020507"/>
@@ -24703,10 +25577,10 @@
     <w:charset w:val="00"/>
     <w:family w:val="swiss"/>
     <w:pitch w:val="variable"/>
-    <w:sig w:usb0="E0002AFF" w:usb1="C000247B" w:usb2="00000009" w:usb3="00000000" w:csb0="000001FF" w:csb1="00000000"/>
+    <w:sig w:usb0="E00002FF" w:usb1="4000ACFF" w:usb2="00000001" w:usb3="00000000" w:csb0="0000019F" w:csb1="00000000"/>
   </w:font>
   <w:font w:name="MS Mincho">
-    <w:altName w:val="MS Mincho"/>
+    <w:altName w:val="ＭＳ 明朝"/>
     <w:panose1 w:val="02020609040205080304"/>
     <w:charset w:val="80"/>
     <w:family w:val="modern"/>
@@ -24718,14 +25592,14 @@
     <w:charset w:val="00"/>
     <w:family w:val="swiss"/>
     <w:pitch w:val="variable"/>
-    <w:sig w:usb0="E0002EFF" w:usb1="C000785B" w:usb2="00000009" w:usb3="00000000" w:csb0="000001FF" w:csb1="00000000"/>
+    <w:sig w:usb0="E0002AFF" w:usb1="C0007843" w:usb2="00000009" w:usb3="00000000" w:csb0="000001FF" w:csb1="00000000"/>
   </w:font>
   <w:font w:name="Cambria">
     <w:panose1 w:val="02040503050406030204"/>
     <w:charset w:val="00"/>
     <w:family w:val="roman"/>
     <w:pitch w:val="variable"/>
-    <w:sig w:usb0="E00006FF" w:usb1="420024FF" w:usb2="02000000" w:usb3="00000000" w:csb0="0000019F" w:csb1="00000000"/>
+    <w:sig w:usb0="E00002FF" w:usb1="400004FF" w:usb2="00000000" w:usb3="00000000" w:csb0="0000019F" w:csb1="00000000"/>
   </w:font>
   <w:font w:name="MS Gothic">
     <w:altName w:val="ＭＳ ゴシック"/>
@@ -24744,10 +25618,10 @@
   </w:font>
   <w:font w:name="Simplified Arabic">
     <w:panose1 w:val="02020603050405020304"/>
-    <w:charset w:val="B2"/>
+    <w:charset w:val="00"/>
     <w:family w:val="roman"/>
     <w:pitch w:val="variable"/>
-    <w:sig w:usb0="00002003" w:usb1="80000000" w:usb2="00000008" w:usb3="00000000" w:csb0="00000041" w:csb1="00000000"/>
+    <w:sig w:usb0="00002003" w:usb1="00000000" w:usb2="00000000" w:usb3="00000000" w:csb0="00000041" w:csb1="00000000"/>
   </w:font>
   <w:font w:name="AdvertisingMedium">
     <w:charset w:val="00"/>
@@ -24756,17 +25630,18 @@
   </w:font>
   <w:font w:name="Yu Mincho">
     <w:altName w:val="游明朝"/>
+    <w:panose1 w:val="02020400000000000000"/>
     <w:charset w:val="80"/>
     <w:family w:val="roman"/>
     <w:pitch w:val="variable"/>
-    <w:sig w:usb0="800002E7" w:usb1="2AC7FCFF" w:usb2="00000012" w:usb3="00000000" w:csb0="0002009F" w:csb1="00000000"/>
+    <w:sig w:usb0="800002E7" w:usb1="2AC7FCF0" w:usb2="00000012" w:usb3="00000000" w:csb0="0002009F" w:csb1="00000000"/>
   </w:font>
   <w:font w:name="Calibri Light">
     <w:panose1 w:val="020F0302020204030204"/>
     <w:charset w:val="00"/>
     <w:family w:val="swiss"/>
     <w:pitch w:val="variable"/>
-    <w:sig w:usb0="E0002AFF" w:usb1="C000247B" w:usb2="00000009" w:usb3="00000000" w:csb0="000001FF" w:csb1="00000000"/>
+    <w:sig w:usb0="A00002EF" w:usb1="4000207B" w:usb2="00000000" w:usb3="00000000" w:csb0="0000019F" w:csb1="00000000"/>
   </w:font>
   <w:font w:name="Yu Gothic Light">
     <w:altName w:val="游ゴシック Light"/>
@@ -24793,6 +25668,7 @@
     <w:rsidRoot w:val="00AA5272"/>
     <w:rsid w:val="000D05FE"/>
     <w:rsid w:val="002C5ED8"/>
+    <w:rsid w:val="002E37EA"/>
     <w:rsid w:val="003838D9"/>
     <w:rsid w:val="003F1C0D"/>
     <w:rsid w:val="0042773F"/>
@@ -24803,6 +25679,7 @@
     <w:rsid w:val="00E3440F"/>
     <w:rsid w:val="00E56A6A"/>
     <w:rsid w:val="00FA4FE1"/>
+    <w:rsid w:val="00FB456C"/>
     <w:rsid w:val="00FB6142"/>
     <w:rsid w:val="00FF30D0"/>
     <w:rsid w:val="00FF4EB9"/>
@@ -24950,6 +25827,7 @@
     <w:lsdException w:name="HTML Sample" w:semiHidden="1" w:unhideWhenUsed="1"/>
     <w:lsdException w:name="HTML Typewriter" w:semiHidden="1" w:unhideWhenUsed="1"/>
     <w:lsdException w:name="HTML Variable" w:semiHidden="1" w:unhideWhenUsed="1"/>
+    <w:lsdException w:name="Normal Table" w:semiHidden="1" w:unhideWhenUsed="1"/>
     <w:lsdException w:name="annotation subject" w:semiHidden="1" w:unhideWhenUsed="1"/>
     <w:lsdException w:name="No List" w:semiHidden="1" w:unhideWhenUsed="1"/>
     <w:lsdException w:name="Outline List 1" w:semiHidden="1" w:unhideWhenUsed="1"/>
@@ -24992,8 +25870,11 @@
     <w:lsdException w:name="Table Contemporary" w:semiHidden="1" w:unhideWhenUsed="1"/>
     <w:lsdException w:name="Table Elegant" w:semiHidden="1" w:unhideWhenUsed="1"/>
     <w:lsdException w:name="Table Professional" w:semiHidden="1" w:unhideWhenUsed="1"/>
+    <w:lsdException w:name="Table Subtle 1" w:semiHidden="1" w:unhideWhenUsed="1"/>
     <w:lsdException w:name="Table Subtle 2" w:semiHidden="1" w:unhideWhenUsed="1"/>
     <w:lsdException w:name="Table Web 1" w:semiHidden="1" w:unhideWhenUsed="1"/>
+    <w:lsdException w:name="Table Web 2" w:semiHidden="1" w:unhideWhenUsed="1"/>
+    <w:lsdException w:name="Table Web 3" w:semiHidden="1" w:unhideWhenUsed="1"/>
     <w:lsdException w:name="Balloon Text" w:semiHidden="1" w:unhideWhenUsed="1"/>
     <w:lsdException w:name="Table Grid" w:uiPriority="59"/>
     <w:lsdException w:name="Table Theme" w:semiHidden="1" w:unhideWhenUsed="1"/>
@@ -25813,7 +26694,7 @@
 </file>
 
 <file path=customXml/itemProps2.xml><?xml version="1.0" encoding="utf-8"?>
-<ds:datastoreItem xmlns:ds="http://schemas.openxmlformats.org/officeDocument/2006/customXml" ds:itemID="{1E287064-1BEB-46B3-AB3F-FEEB4343158B}">
+<ds:datastoreItem xmlns:ds="http://schemas.openxmlformats.org/officeDocument/2006/customXml" ds:itemID="{D280BD01-8E37-4937-B0F4-C23BE3049892}">
   <ds:schemaRefs>
     <ds:schemaRef ds:uri="http://schemas.openxmlformats.org/officeDocument/2006/bibliography"/>
   </ds:schemaRefs>

</xml_diff>